<commit_message>
ajout graph architecture de classes point 4 design doc
</commit_message>
<xml_diff>
--- a/Document de design - ajout de derniere minute par simon.docx
+++ b/Document de design - ajout de derniere minute par simon.docx
@@ -1179,18 +1179,7 @@
           <w:sz w:val="22"/>
           <w:shd w:fill="auto" w:val="clear"/>
         </w:rPr>
-        <w:t xml:space="preserve">-git et GitHub: Syst</w:t>
-      </w:r>
-      <w:r>
-        <w:rPr>
-          <w:rFonts w:ascii="Calibri" w:hAnsi="Calibri" w:cs="Calibri" w:eastAsia="Calibri"/>
-          <w:color w:val="auto"/>
-          <w:spacing w:val="0"/>
-          <w:position w:val="0"/>
-          <w:sz w:val="22"/>
-          <w:shd w:fill="auto" w:val="clear"/>
-        </w:rPr>
-        <w:t xml:space="preserve">ème de contrôle de source et hébergement de dépôts git.</w:t>
+        <w:t xml:space="preserve">-git et GitHub: Système de contrôle de source et hébergement de dépôts git.</w:t>
       </w:r>
     </w:p>
     <w:p>
@@ -1266,6 +1255,30 @@
     </w:p>
     <w:p>
       <w:pPr>
+        <w:spacing w:before="0" w:after="200" w:line="240"/>
+        <w:ind w:right="0" w:left="0" w:firstLine="0"/>
+        <w:jc w:val="left"/>
+        <w:rPr>
+          <w:rFonts w:ascii="Cambria" w:hAnsi="Cambria" w:cs="Cambria" w:eastAsia="Cambria"/>
+          <w:color w:val="365F91"/>
+          <w:spacing w:val="0"/>
+          <w:position w:val="0"/>
+          <w:sz w:val="28"/>
+          <w:shd w:fill="auto" w:val="clear"/>
+        </w:rPr>
+      </w:pPr>
+      <w:r>
+        <w:object w:dxaOrig="8640" w:dyaOrig="11640">
+          <v:rect xmlns:o="urn:schemas-microsoft-com:office:office" xmlns:v="urn:schemas-microsoft-com:vml" id="rectole0000000000" style="width:432.000000pt;height:582.000000pt" o:preferrelative="t" o:ole="">
+            <o:lock v:ext="edit"/>
+            <v:imagedata xmlns:r="http://schemas.openxmlformats.org/officeDocument/2006/relationships" r:id="docRId1" o:title=""/>
+          </v:rect>
+          <o:OLEObject xmlns:r="http://schemas.openxmlformats.org/officeDocument/2006/relationships" xmlns:o="urn:schemas-microsoft-com:office:office" Type="Embed" ProgID="StaticMetafile" DrawAspect="Content" ObjectID="0000000000" ShapeID="rectole0000000000" r:id="docRId0"/>
+        </w:object>
+      </w:r>
+    </w:p>
+    <w:p>
+      <w:pPr>
         <w:spacing w:before="0" w:after="200" w:line="276"/>
         <w:ind w:right="0" w:left="0" w:firstLine="0"/>
         <w:jc w:val="left"/>
@@ -9602,6 +9615,21 @@
           <w:shd w:fill="auto" w:val="clear"/>
         </w:rPr>
       </w:pPr>
+    </w:p>
+    <w:p>
+      <w:pPr>
+        <w:spacing w:before="0" w:after="200" w:line="276"/>
+        <w:ind w:right="0" w:left="0" w:firstLine="0"/>
+        <w:jc w:val="left"/>
+        <w:rPr>
+          <w:rFonts w:ascii="Calibri" w:hAnsi="Calibri" w:cs="Calibri" w:eastAsia="Calibri"/>
+          <w:color w:val="auto"/>
+          <w:spacing w:val="0"/>
+          <w:position w:val="0"/>
+          <w:sz w:val="22"/>
+          <w:shd w:fill="auto" w:val="clear"/>
+        </w:rPr>
+      </w:pPr>
       <w:r>
         <w:rPr>
           <w:rFonts w:ascii="Calibri" w:hAnsi="Calibri" w:cs="Calibri" w:eastAsia="Calibri"/>
@@ -9856,16 +9884,6 @@
           <w:shd w:fill="auto" w:val="clear"/>
         </w:rPr>
         <w:tab/>
-      </w:r>
-      <w:r>
-        <w:rPr>
-          <w:rFonts w:ascii="Consolas" w:hAnsi="Consolas" w:cs="Consolas" w:eastAsia="Consolas"/>
-          <w:color w:val="0000FF"/>
-          <w:spacing w:val="0"/>
-          <w:position w:val="0"/>
-          <w:sz w:val="19"/>
-          <w:shd w:fill="auto" w:val="clear"/>
-        </w:rPr>
         <w:t xml:space="preserve">return</w:t>
       </w:r>
       <w:r>
@@ -12247,7 +12265,7 @@
         </w:rPr>
         <w:t xml:space="preserve">Le Github du cours a été utilisé comme inspiration pour certaines fonctions: </w:t>
       </w:r>
-      <w:hyperlink xmlns:r="http://schemas.openxmlformats.org/officeDocument/2006/relationships" r:id="docRId0">
+      <w:hyperlink xmlns:r="http://schemas.openxmlformats.org/officeDocument/2006/relationships" r:id="docRId2">
         <w:r>
           <w:rPr>
             <w:rFonts w:ascii="Calibri" w:hAnsi="Calibri" w:cs="Calibri" w:eastAsia="Calibri"/>
@@ -12287,7 +12305,7 @@
         </w:rPr>
         <w:t xml:space="preserve">La documentation d'OpenFrameworks a servi d'aide: </w:t>
       </w:r>
-      <w:hyperlink xmlns:r="http://schemas.openxmlformats.org/officeDocument/2006/relationships" r:id="docRId1">
+      <w:hyperlink xmlns:r="http://schemas.openxmlformats.org/officeDocument/2006/relationships" r:id="docRId3">
         <w:r>
           <w:rPr>
             <w:rFonts w:ascii="Calibri" w:hAnsi="Calibri" w:cs="Calibri" w:eastAsia="Calibri"/>
@@ -12327,7 +12345,7 @@
         </w:rPr>
         <w:t xml:space="preserve">Un tutoriel sur ofxGui a également servi d'aide: </w:t>
       </w:r>
-      <w:hyperlink xmlns:r="http://schemas.openxmlformats.org/officeDocument/2006/relationships" r:id="docRId2">
+      <w:hyperlink xmlns:r="http://schemas.openxmlformats.org/officeDocument/2006/relationships" r:id="docRId4">
         <w:r>
           <w:rPr>
             <w:rFonts w:ascii="Calibri" w:hAnsi="Calibri" w:cs="Calibri" w:eastAsia="Calibri"/>
@@ -12362,6 +12380,30 @@
             <w:u w:val="single"/>
             <w:shd w:fill="auto" w:val="clear"/>
           </w:rPr>
+          <w:t xml:space="preserve"> HYPERLINK "https://sites.google.com/site/ofauckland/examples/6-addons---ofxsimpleguitoo"</w:t>
+        </w:r>
+        <w:r>
+          <w:rPr>
+            <w:rFonts w:ascii="Calibri" w:hAnsi="Calibri" w:cs="Calibri" w:eastAsia="Calibri"/>
+            <w:color w:val="0000FF"/>
+            <w:spacing w:val="0"/>
+            <w:position w:val="0"/>
+            <w:sz w:val="22"/>
+            <w:u w:val="single"/>
+            <w:shd w:fill="auto" w:val="clear"/>
+          </w:rPr>
+          <w:t xml:space="preserve"> HYPERLINK "https://sites.google.com/site/ofauckland/examples/6-addons---ofxsimpleguitoo"</w:t>
+        </w:r>
+        <w:r>
+          <w:rPr>
+            <w:rFonts w:ascii="Calibri" w:hAnsi="Calibri" w:cs="Calibri" w:eastAsia="Calibri"/>
+            <w:color w:val="0000FF"/>
+            <w:spacing w:val="0"/>
+            <w:position w:val="0"/>
+            <w:sz w:val="22"/>
+            <w:u w:val="single"/>
+            <w:shd w:fill="auto" w:val="clear"/>
+          </w:rPr>
           <w:t xml:space="preserve">ofxsimpleguitoo</w:t>
         </w:r>
       </w:hyperlink>

</xml_diff>

<commit_message>
document de design tentative finale
</commit_message>
<xml_diff>
--- a/Document de design - ajout de derniere minute par simon.docx
+++ b/Document de design - ajout de derniere minute par simon.docx
@@ -9615,12 +9615,7 @@
           <w:shd w:fill="auto" w:val="clear"/>
         </w:rPr>
       </w:pPr>
-    </w:p>
-    <w:p>
-      <w:pPr>
-        <w:spacing w:before="0" w:after="200" w:line="276"/>
-        <w:ind w:right="0" w:left="0" w:firstLine="0"/>
-        <w:jc w:val="left"/>
+      <w:r>
         <w:rPr>
           <w:rFonts w:ascii="Calibri" w:hAnsi="Calibri" w:cs="Calibri" w:eastAsia="Calibri"/>
           <w:color w:val="auto"/>
@@ -9629,8 +9624,812 @@
           <w:sz w:val="22"/>
           <w:shd w:fill="auto" w:val="clear"/>
         </w:rPr>
-      </w:pPr>
-      <w:r>
+        <w:t xml:space="preserve">La fonctionalité à été implémenté par un mesh de primitives de points qui prend en référence l'image de fond. Elle recrée l'image de fond mais avec une heightmap qui correspond à la luminosité de l'image. Elle est générée et détruite lorsque l'on clique sur procedural geometry. Il est peut-être nécessaire de déplacer la camera avec Camera Start et dragger la souris pour le voir.</w:t>
+      </w:r>
+    </w:p>
+    <w:p>
+      <w:pPr>
+        <w:spacing w:before="0" w:after="200" w:line="276"/>
+        <w:ind w:right="0" w:left="0" w:firstLine="0"/>
+        <w:jc w:val="left"/>
+        <w:rPr>
+          <w:rFonts w:ascii="Consolas" w:hAnsi="Consolas" w:cs="Consolas" w:eastAsia="Consolas"/>
+          <w:color w:val="000000"/>
+          <w:spacing w:val="0"/>
+          <w:position w:val="0"/>
+          <w:sz w:val="19"/>
+          <w:shd w:fill="auto" w:val="clear"/>
+        </w:rPr>
+      </w:pPr>
+      <w:r>
+        <w:rPr>
+          <w:rFonts w:ascii="Consolas" w:hAnsi="Consolas" w:cs="Consolas" w:eastAsia="Consolas"/>
+          <w:color w:val="0000FF"/>
+          <w:spacing w:val="0"/>
+          <w:position w:val="0"/>
+          <w:sz w:val="19"/>
+          <w:shd w:fill="auto" w:val="clear"/>
+        </w:rPr>
+        <w:t xml:space="preserve">void</w:t>
+      </w:r>
+      <w:r>
+        <w:rPr>
+          <w:rFonts w:ascii="Consolas" w:hAnsi="Consolas" w:cs="Consolas" w:eastAsia="Consolas"/>
+          <w:color w:val="000000"/>
+          <w:spacing w:val="0"/>
+          <w:position w:val="0"/>
+          <w:sz w:val="19"/>
+          <w:shd w:fill="auto" w:val="clear"/>
+        </w:rPr>
+        <w:t xml:space="preserve"> </w:t>
+      </w:r>
+      <w:r>
+        <w:rPr>
+          <w:rFonts w:ascii="Consolas" w:hAnsi="Consolas" w:cs="Consolas" w:eastAsia="Consolas"/>
+          <w:color w:val="2B91AF"/>
+          <w:spacing w:val="0"/>
+          <w:position w:val="0"/>
+          <w:sz w:val="19"/>
+          <w:shd w:fill="auto" w:val="clear"/>
+        </w:rPr>
+        <w:t xml:space="preserve">Renderer</w:t>
+      </w:r>
+      <w:r>
+        <w:rPr>
+          <w:rFonts w:ascii="Consolas" w:hAnsi="Consolas" w:cs="Consolas" w:eastAsia="Consolas"/>
+          <w:color w:val="000000"/>
+          <w:spacing w:val="0"/>
+          <w:position w:val="0"/>
+          <w:sz w:val="19"/>
+          <w:shd w:fill="auto" w:val="clear"/>
+        </w:rPr>
+        <w:t xml:space="preserve">::setupProceduralGeometry() {</w:t>
+      </w:r>
+    </w:p>
+    <w:p>
+      <w:pPr>
+        <w:spacing w:before="0" w:after="200" w:line="276"/>
+        <w:ind w:right="0" w:left="0" w:firstLine="0"/>
+        <w:jc w:val="left"/>
+        <w:rPr>
+          <w:rFonts w:ascii="Consolas" w:hAnsi="Consolas" w:cs="Consolas" w:eastAsia="Consolas"/>
+          <w:color w:val="000000"/>
+          <w:spacing w:val="0"/>
+          <w:position w:val="0"/>
+          <w:sz w:val="19"/>
+          <w:shd w:fill="auto" w:val="clear"/>
+        </w:rPr>
+      </w:pPr>
+      <w:r>
+        <w:rPr>
+          <w:rFonts w:ascii="Consolas" w:hAnsi="Consolas" w:cs="Consolas" w:eastAsia="Consolas"/>
+          <w:color w:val="000000"/>
+          <w:spacing w:val="0"/>
+          <w:position w:val="0"/>
+          <w:sz w:val="19"/>
+          <w:shd w:fill="auto" w:val="clear"/>
+        </w:rPr>
+        <w:tab/>
+        <w:t xml:space="preserve">meshProceduralGeometry.clear();</w:t>
+      </w:r>
+    </w:p>
+    <w:p>
+      <w:pPr>
+        <w:spacing w:before="0" w:after="200" w:line="276"/>
+        <w:ind w:right="0" w:left="0" w:firstLine="0"/>
+        <w:jc w:val="left"/>
+        <w:rPr>
+          <w:rFonts w:ascii="Consolas" w:hAnsi="Consolas" w:cs="Consolas" w:eastAsia="Consolas"/>
+          <w:color w:val="000000"/>
+          <w:spacing w:val="0"/>
+          <w:position w:val="0"/>
+          <w:sz w:val="19"/>
+          <w:shd w:fill="auto" w:val="clear"/>
+        </w:rPr>
+      </w:pPr>
+      <w:r>
+        <w:rPr>
+          <w:rFonts w:ascii="Consolas" w:hAnsi="Consolas" w:cs="Consolas" w:eastAsia="Consolas"/>
+          <w:color w:val="000000"/>
+          <w:spacing w:val="0"/>
+          <w:position w:val="0"/>
+          <w:sz w:val="19"/>
+          <w:shd w:fill="auto" w:val="clear"/>
+        </w:rPr>
+        <w:tab/>
+        <w:t xml:space="preserve">meshProceduralGeometry.setMode(</w:t>
+      </w:r>
+      <w:r>
+        <w:rPr>
+          <w:rFonts w:ascii="Consolas" w:hAnsi="Consolas" w:cs="Consolas" w:eastAsia="Consolas"/>
+          <w:color w:val="2F4F4F"/>
+          <w:spacing w:val="0"/>
+          <w:position w:val="0"/>
+          <w:sz w:val="19"/>
+          <w:shd w:fill="auto" w:val="clear"/>
+        </w:rPr>
+        <w:t xml:space="preserve">OF_PRIMITIVE_POINTS</w:t>
+      </w:r>
+      <w:r>
+        <w:rPr>
+          <w:rFonts w:ascii="Consolas" w:hAnsi="Consolas" w:cs="Consolas" w:eastAsia="Consolas"/>
+          <w:color w:val="000000"/>
+          <w:spacing w:val="0"/>
+          <w:position w:val="0"/>
+          <w:sz w:val="19"/>
+          <w:shd w:fill="auto" w:val="clear"/>
+        </w:rPr>
+        <w:t xml:space="preserve">);</w:t>
+      </w:r>
+    </w:p>
+    <w:p>
+      <w:pPr>
+        <w:spacing w:before="0" w:after="200" w:line="276"/>
+        <w:ind w:right="0" w:left="0" w:firstLine="0"/>
+        <w:jc w:val="left"/>
+        <w:rPr>
+          <w:rFonts w:ascii="Consolas" w:hAnsi="Consolas" w:cs="Consolas" w:eastAsia="Consolas"/>
+          <w:color w:val="000000"/>
+          <w:spacing w:val="0"/>
+          <w:position w:val="0"/>
+          <w:sz w:val="19"/>
+          <w:shd w:fill="auto" w:val="clear"/>
+        </w:rPr>
+      </w:pPr>
+      <w:r>
+        <w:rPr>
+          <w:rFonts w:ascii="Consolas" w:hAnsi="Consolas" w:cs="Consolas" w:eastAsia="Consolas"/>
+          <w:color w:val="000000"/>
+          <w:spacing w:val="0"/>
+          <w:position w:val="0"/>
+          <w:sz w:val="19"/>
+          <w:shd w:fill="auto" w:val="clear"/>
+        </w:rPr>
+        <w:tab/>
+        <w:t xml:space="preserve">isProceduralGeometryON = !isProceduralGeometryON;</w:t>
+      </w:r>
+    </w:p>
+    <w:p>
+      <w:pPr>
+        <w:spacing w:before="0" w:after="200" w:line="276"/>
+        <w:ind w:right="0" w:left="0" w:firstLine="0"/>
+        <w:jc w:val="left"/>
+        <w:rPr>
+          <w:rFonts w:ascii="Consolas" w:hAnsi="Consolas" w:cs="Consolas" w:eastAsia="Consolas"/>
+          <w:color w:val="000000"/>
+          <w:spacing w:val="0"/>
+          <w:position w:val="0"/>
+          <w:sz w:val="19"/>
+          <w:shd w:fill="auto" w:val="clear"/>
+        </w:rPr>
+      </w:pPr>
+      <w:r>
+        <w:rPr>
+          <w:rFonts w:ascii="Consolas" w:hAnsi="Consolas" w:cs="Consolas" w:eastAsia="Consolas"/>
+          <w:color w:val="000000"/>
+          <w:spacing w:val="0"/>
+          <w:position w:val="0"/>
+          <w:sz w:val="19"/>
+          <w:shd w:fill="auto" w:val="clear"/>
+        </w:rPr>
+        <w:tab/>
+      </w:r>
+      <w:r>
+        <w:rPr>
+          <w:rFonts w:ascii="Consolas" w:hAnsi="Consolas" w:cs="Consolas" w:eastAsia="Consolas"/>
+          <w:color w:val="0000FF"/>
+          <w:spacing w:val="0"/>
+          <w:position w:val="0"/>
+          <w:sz w:val="19"/>
+          <w:shd w:fill="auto" w:val="clear"/>
+        </w:rPr>
+        <w:t xml:space="preserve">if</w:t>
+      </w:r>
+      <w:r>
+        <w:rPr>
+          <w:rFonts w:ascii="Consolas" w:hAnsi="Consolas" w:cs="Consolas" w:eastAsia="Consolas"/>
+          <w:color w:val="000000"/>
+          <w:spacing w:val="0"/>
+          <w:position w:val="0"/>
+          <w:sz w:val="19"/>
+          <w:shd w:fill="auto" w:val="clear"/>
+        </w:rPr>
+        <w:t xml:space="preserve"> (isProceduralGeometryON) {</w:t>
+      </w:r>
+    </w:p>
+    <w:p>
+      <w:pPr>
+        <w:spacing w:before="0" w:after="200" w:line="276"/>
+        <w:ind w:right="0" w:left="0" w:firstLine="0"/>
+        <w:jc w:val="left"/>
+        <w:rPr>
+          <w:rFonts w:ascii="Consolas" w:hAnsi="Consolas" w:cs="Consolas" w:eastAsia="Consolas"/>
+          <w:color w:val="000000"/>
+          <w:spacing w:val="0"/>
+          <w:position w:val="0"/>
+          <w:sz w:val="19"/>
+          <w:shd w:fill="auto" w:val="clear"/>
+        </w:rPr>
+      </w:pPr>
+      <w:r>
+        <w:rPr>
+          <w:rFonts w:ascii="Consolas" w:hAnsi="Consolas" w:cs="Consolas" w:eastAsia="Consolas"/>
+          <w:color w:val="000000"/>
+          <w:spacing w:val="0"/>
+          <w:position w:val="0"/>
+          <w:sz w:val="19"/>
+          <w:shd w:fill="auto" w:val="clear"/>
+        </w:rPr>
+        <w:tab/>
+        <w:tab/>
+        <w:tab/>
+      </w:r>
+    </w:p>
+    <w:p>
+      <w:pPr>
+        <w:spacing w:before="0" w:after="200" w:line="276"/>
+        <w:ind w:right="0" w:left="0" w:firstLine="0"/>
+        <w:jc w:val="left"/>
+        <w:rPr>
+          <w:rFonts w:ascii="Consolas" w:hAnsi="Consolas" w:cs="Consolas" w:eastAsia="Consolas"/>
+          <w:color w:val="000000"/>
+          <w:spacing w:val="0"/>
+          <w:position w:val="0"/>
+          <w:sz w:val="19"/>
+          <w:shd w:fill="auto" w:val="clear"/>
+        </w:rPr>
+      </w:pPr>
+      <w:r>
+        <w:rPr>
+          <w:rFonts w:ascii="Consolas" w:hAnsi="Consolas" w:cs="Consolas" w:eastAsia="Consolas"/>
+          <w:color w:val="000000"/>
+          <w:spacing w:val="0"/>
+          <w:position w:val="0"/>
+          <w:sz w:val="19"/>
+          <w:shd w:fill="auto" w:val="clear"/>
+        </w:rPr>
+        <w:tab/>
+        <w:tab/>
+      </w:r>
+      <w:r>
+        <w:rPr>
+          <w:rFonts w:ascii="Consolas" w:hAnsi="Consolas" w:cs="Consolas" w:eastAsia="Consolas"/>
+          <w:color w:val="0000FF"/>
+          <w:spacing w:val="0"/>
+          <w:position w:val="0"/>
+          <w:sz w:val="19"/>
+          <w:shd w:fill="auto" w:val="clear"/>
+        </w:rPr>
+        <w:t xml:space="preserve">int</w:t>
+      </w:r>
+      <w:r>
+        <w:rPr>
+          <w:rFonts w:ascii="Consolas" w:hAnsi="Consolas" w:cs="Consolas" w:eastAsia="Consolas"/>
+          <w:color w:val="000000"/>
+          <w:spacing w:val="0"/>
+          <w:position w:val="0"/>
+          <w:sz w:val="19"/>
+          <w:shd w:fill="auto" w:val="clear"/>
+        </w:rPr>
+        <w:t xml:space="preserve"> w = image.getWidth();</w:t>
+      </w:r>
+    </w:p>
+    <w:p>
+      <w:pPr>
+        <w:spacing w:before="0" w:after="200" w:line="276"/>
+        <w:ind w:right="0" w:left="0" w:firstLine="0"/>
+        <w:jc w:val="left"/>
+        <w:rPr>
+          <w:rFonts w:ascii="Consolas" w:hAnsi="Consolas" w:cs="Consolas" w:eastAsia="Consolas"/>
+          <w:color w:val="000000"/>
+          <w:spacing w:val="0"/>
+          <w:position w:val="0"/>
+          <w:sz w:val="19"/>
+          <w:shd w:fill="auto" w:val="clear"/>
+        </w:rPr>
+      </w:pPr>
+      <w:r>
+        <w:rPr>
+          <w:rFonts w:ascii="Consolas" w:hAnsi="Consolas" w:cs="Consolas" w:eastAsia="Consolas"/>
+          <w:color w:val="000000"/>
+          <w:spacing w:val="0"/>
+          <w:position w:val="0"/>
+          <w:sz w:val="19"/>
+          <w:shd w:fill="auto" w:val="clear"/>
+        </w:rPr>
+        <w:tab/>
+        <w:tab/>
+      </w:r>
+      <w:r>
+        <w:rPr>
+          <w:rFonts w:ascii="Consolas" w:hAnsi="Consolas" w:cs="Consolas" w:eastAsia="Consolas"/>
+          <w:color w:val="0000FF"/>
+          <w:spacing w:val="0"/>
+          <w:position w:val="0"/>
+          <w:sz w:val="19"/>
+          <w:shd w:fill="auto" w:val="clear"/>
+        </w:rPr>
+        <w:t xml:space="preserve">int</w:t>
+      </w:r>
+      <w:r>
+        <w:rPr>
+          <w:rFonts w:ascii="Consolas" w:hAnsi="Consolas" w:cs="Consolas" w:eastAsia="Consolas"/>
+          <w:color w:val="000000"/>
+          <w:spacing w:val="0"/>
+          <w:position w:val="0"/>
+          <w:sz w:val="19"/>
+          <w:shd w:fill="auto" w:val="clear"/>
+        </w:rPr>
+        <w:t xml:space="preserve"> h = image.getHeight();</w:t>
+      </w:r>
+    </w:p>
+    <w:p>
+      <w:pPr>
+        <w:spacing w:before="0" w:after="200" w:line="276"/>
+        <w:ind w:right="0" w:left="0" w:firstLine="0"/>
+        <w:jc w:val="left"/>
+        <w:rPr>
+          <w:rFonts w:ascii="Consolas" w:hAnsi="Consolas" w:cs="Consolas" w:eastAsia="Consolas"/>
+          <w:color w:val="000000"/>
+          <w:spacing w:val="0"/>
+          <w:position w:val="0"/>
+          <w:sz w:val="19"/>
+          <w:shd w:fill="auto" w:val="clear"/>
+        </w:rPr>
+      </w:pPr>
+      <w:r>
+        <w:rPr>
+          <w:rFonts w:ascii="Consolas" w:hAnsi="Consolas" w:cs="Consolas" w:eastAsia="Consolas"/>
+          <w:color w:val="000000"/>
+          <w:spacing w:val="0"/>
+          <w:position w:val="0"/>
+          <w:sz w:val="19"/>
+          <w:shd w:fill="auto" w:val="clear"/>
+        </w:rPr>
+        <w:tab/>
+        <w:tab/>
+      </w:r>
+      <w:r>
+        <w:rPr>
+          <w:rFonts w:ascii="Consolas" w:hAnsi="Consolas" w:cs="Consolas" w:eastAsia="Consolas"/>
+          <w:color w:val="0000FF"/>
+          <w:spacing w:val="0"/>
+          <w:position w:val="0"/>
+          <w:sz w:val="19"/>
+          <w:shd w:fill="auto" w:val="clear"/>
+        </w:rPr>
+        <w:t xml:space="preserve">for</w:t>
+      </w:r>
+      <w:r>
+        <w:rPr>
+          <w:rFonts w:ascii="Consolas" w:hAnsi="Consolas" w:cs="Consolas" w:eastAsia="Consolas"/>
+          <w:color w:val="000000"/>
+          <w:spacing w:val="0"/>
+          <w:position w:val="0"/>
+          <w:sz w:val="19"/>
+          <w:shd w:fill="auto" w:val="clear"/>
+        </w:rPr>
+        <w:t xml:space="preserve"> (</w:t>
+      </w:r>
+      <w:r>
+        <w:rPr>
+          <w:rFonts w:ascii="Consolas" w:hAnsi="Consolas" w:cs="Consolas" w:eastAsia="Consolas"/>
+          <w:color w:val="0000FF"/>
+          <w:spacing w:val="0"/>
+          <w:position w:val="0"/>
+          <w:sz w:val="19"/>
+          <w:shd w:fill="auto" w:val="clear"/>
+        </w:rPr>
+        <w:t xml:space="preserve">int</w:t>
+      </w:r>
+      <w:r>
+        <w:rPr>
+          <w:rFonts w:ascii="Consolas" w:hAnsi="Consolas" w:cs="Consolas" w:eastAsia="Consolas"/>
+          <w:color w:val="000000"/>
+          <w:spacing w:val="0"/>
+          <w:position w:val="0"/>
+          <w:sz w:val="19"/>
+          <w:shd w:fill="auto" w:val="clear"/>
+        </w:rPr>
+        <w:t xml:space="preserve"> x = 0; x&lt;w; ++x) {</w:t>
+      </w:r>
+    </w:p>
+    <w:p>
+      <w:pPr>
+        <w:spacing w:before="0" w:after="200" w:line="276"/>
+        <w:ind w:right="0" w:left="0" w:firstLine="0"/>
+        <w:jc w:val="left"/>
+        <w:rPr>
+          <w:rFonts w:ascii="Consolas" w:hAnsi="Consolas" w:cs="Consolas" w:eastAsia="Consolas"/>
+          <w:color w:val="000000"/>
+          <w:spacing w:val="0"/>
+          <w:position w:val="0"/>
+          <w:sz w:val="19"/>
+          <w:shd w:fill="auto" w:val="clear"/>
+        </w:rPr>
+      </w:pPr>
+      <w:r>
+        <w:rPr>
+          <w:rFonts w:ascii="Consolas" w:hAnsi="Consolas" w:cs="Consolas" w:eastAsia="Consolas"/>
+          <w:color w:val="000000"/>
+          <w:spacing w:val="0"/>
+          <w:position w:val="0"/>
+          <w:sz w:val="19"/>
+          <w:shd w:fill="auto" w:val="clear"/>
+        </w:rPr>
+        <w:tab/>
+        <w:tab/>
+        <w:tab/>
+      </w:r>
+      <w:r>
+        <w:rPr>
+          <w:rFonts w:ascii="Consolas" w:hAnsi="Consolas" w:cs="Consolas" w:eastAsia="Consolas"/>
+          <w:color w:val="0000FF"/>
+          <w:spacing w:val="0"/>
+          <w:position w:val="0"/>
+          <w:sz w:val="19"/>
+          <w:shd w:fill="auto" w:val="clear"/>
+        </w:rPr>
+        <w:t xml:space="preserve">for</w:t>
+      </w:r>
+      <w:r>
+        <w:rPr>
+          <w:rFonts w:ascii="Consolas" w:hAnsi="Consolas" w:cs="Consolas" w:eastAsia="Consolas"/>
+          <w:color w:val="000000"/>
+          <w:spacing w:val="0"/>
+          <w:position w:val="0"/>
+          <w:sz w:val="19"/>
+          <w:shd w:fill="auto" w:val="clear"/>
+        </w:rPr>
+        <w:t xml:space="preserve"> (</w:t>
+      </w:r>
+      <w:r>
+        <w:rPr>
+          <w:rFonts w:ascii="Consolas" w:hAnsi="Consolas" w:cs="Consolas" w:eastAsia="Consolas"/>
+          <w:color w:val="0000FF"/>
+          <w:spacing w:val="0"/>
+          <w:position w:val="0"/>
+          <w:sz w:val="19"/>
+          <w:shd w:fill="auto" w:val="clear"/>
+        </w:rPr>
+        <w:t xml:space="preserve">int</w:t>
+      </w:r>
+      <w:r>
+        <w:rPr>
+          <w:rFonts w:ascii="Consolas" w:hAnsi="Consolas" w:cs="Consolas" w:eastAsia="Consolas"/>
+          <w:color w:val="000000"/>
+          <w:spacing w:val="0"/>
+          <w:position w:val="0"/>
+          <w:sz w:val="19"/>
+          <w:shd w:fill="auto" w:val="clear"/>
+        </w:rPr>
+        <w:t xml:space="preserve"> y = 0; y&lt;h; ++y) {</w:t>
+      </w:r>
+    </w:p>
+    <w:p>
+      <w:pPr>
+        <w:spacing w:before="0" w:after="200" w:line="276"/>
+        <w:ind w:right="0" w:left="0" w:firstLine="0"/>
+        <w:jc w:val="left"/>
+        <w:rPr>
+          <w:rFonts w:ascii="Consolas" w:hAnsi="Consolas" w:cs="Consolas" w:eastAsia="Consolas"/>
+          <w:color w:val="000000"/>
+          <w:spacing w:val="0"/>
+          <w:position w:val="0"/>
+          <w:sz w:val="19"/>
+          <w:shd w:fill="auto" w:val="clear"/>
+        </w:rPr>
+      </w:pPr>
+      <w:r>
+        <w:rPr>
+          <w:rFonts w:ascii="Consolas" w:hAnsi="Consolas" w:cs="Consolas" w:eastAsia="Consolas"/>
+          <w:color w:val="000000"/>
+          <w:spacing w:val="0"/>
+          <w:position w:val="0"/>
+          <w:sz w:val="19"/>
+          <w:shd w:fill="auto" w:val="clear"/>
+        </w:rPr>
+        <w:tab/>
+        <w:tab/>
+        <w:tab/>
+        <w:tab/>
+      </w:r>
+      <w:r>
+        <w:rPr>
+          <w:rFonts w:ascii="Consolas" w:hAnsi="Consolas" w:cs="Consolas" w:eastAsia="Consolas"/>
+          <w:color w:val="2B91AF"/>
+          <w:spacing w:val="0"/>
+          <w:position w:val="0"/>
+          <w:sz w:val="19"/>
+          <w:shd w:fill="auto" w:val="clear"/>
+        </w:rPr>
+        <w:t xml:space="preserve">ofColor</w:t>
+      </w:r>
+      <w:r>
+        <w:rPr>
+          <w:rFonts w:ascii="Consolas" w:hAnsi="Consolas" w:cs="Consolas" w:eastAsia="Consolas"/>
+          <w:color w:val="000000"/>
+          <w:spacing w:val="0"/>
+          <w:position w:val="0"/>
+          <w:sz w:val="19"/>
+          <w:shd w:fill="auto" w:val="clear"/>
+        </w:rPr>
+        <w:t xml:space="preserve"> c = image.getColor(x, y);</w:t>
+      </w:r>
+    </w:p>
+    <w:p>
+      <w:pPr>
+        <w:spacing w:before="0" w:after="200" w:line="276"/>
+        <w:ind w:right="0" w:left="0" w:firstLine="0"/>
+        <w:jc w:val="left"/>
+        <w:rPr>
+          <w:rFonts w:ascii="Consolas" w:hAnsi="Consolas" w:cs="Consolas" w:eastAsia="Consolas"/>
+          <w:color w:val="000000"/>
+          <w:spacing w:val="0"/>
+          <w:position w:val="0"/>
+          <w:sz w:val="19"/>
+          <w:shd w:fill="auto" w:val="clear"/>
+        </w:rPr>
+      </w:pPr>
+      <w:r>
+        <w:rPr>
+          <w:rFonts w:ascii="Consolas" w:hAnsi="Consolas" w:cs="Consolas" w:eastAsia="Consolas"/>
+          <w:color w:val="000000"/>
+          <w:spacing w:val="0"/>
+          <w:position w:val="0"/>
+          <w:sz w:val="19"/>
+          <w:shd w:fill="auto" w:val="clear"/>
+        </w:rPr>
+        <w:tab/>
+        <w:tab/>
+        <w:tab/>
+        <w:tab/>
+      </w:r>
+      <w:r>
+        <w:rPr>
+          <w:rFonts w:ascii="Consolas" w:hAnsi="Consolas" w:cs="Consolas" w:eastAsia="Consolas"/>
+          <w:color w:val="0000FF"/>
+          <w:spacing w:val="0"/>
+          <w:position w:val="0"/>
+          <w:sz w:val="19"/>
+          <w:shd w:fill="auto" w:val="clear"/>
+        </w:rPr>
+        <w:t xml:space="preserve">float</w:t>
+      </w:r>
+      <w:r>
+        <w:rPr>
+          <w:rFonts w:ascii="Consolas" w:hAnsi="Consolas" w:cs="Consolas" w:eastAsia="Consolas"/>
+          <w:color w:val="000000"/>
+          <w:spacing w:val="0"/>
+          <w:position w:val="0"/>
+          <w:sz w:val="19"/>
+          <w:shd w:fill="auto" w:val="clear"/>
+        </w:rPr>
+        <w:t xml:space="preserve"> intensity = c.getLightness();</w:t>
+      </w:r>
+    </w:p>
+    <w:p>
+      <w:pPr>
+        <w:spacing w:before="0" w:after="200" w:line="276"/>
+        <w:ind w:right="0" w:left="0" w:firstLine="0"/>
+        <w:jc w:val="left"/>
+        <w:rPr>
+          <w:rFonts w:ascii="Consolas" w:hAnsi="Consolas" w:cs="Consolas" w:eastAsia="Consolas"/>
+          <w:color w:val="000000"/>
+          <w:spacing w:val="0"/>
+          <w:position w:val="0"/>
+          <w:sz w:val="19"/>
+          <w:shd w:fill="auto" w:val="clear"/>
+        </w:rPr>
+      </w:pPr>
+      <w:r>
+        <w:rPr>
+          <w:rFonts w:ascii="Consolas" w:hAnsi="Consolas" w:cs="Consolas" w:eastAsia="Consolas"/>
+          <w:color w:val="000000"/>
+          <w:spacing w:val="0"/>
+          <w:position w:val="0"/>
+          <w:sz w:val="19"/>
+          <w:shd w:fill="auto" w:val="clear"/>
+        </w:rPr>
+        <w:tab/>
+        <w:tab/>
+        <w:tab/>
+        <w:tab/>
+      </w:r>
+      <w:r>
+        <w:rPr>
+          <w:rFonts w:ascii="Consolas" w:hAnsi="Consolas" w:cs="Consolas" w:eastAsia="Consolas"/>
+          <w:color w:val="2B91AF"/>
+          <w:spacing w:val="0"/>
+          <w:position w:val="0"/>
+          <w:sz w:val="19"/>
+          <w:shd w:fill="auto" w:val="clear"/>
+        </w:rPr>
+        <w:t xml:space="preserve">ofVec3f</w:t>
+      </w:r>
+      <w:r>
+        <w:rPr>
+          <w:rFonts w:ascii="Consolas" w:hAnsi="Consolas" w:cs="Consolas" w:eastAsia="Consolas"/>
+          <w:color w:val="000000"/>
+          <w:spacing w:val="0"/>
+          <w:position w:val="0"/>
+          <w:sz w:val="19"/>
+          <w:shd w:fill="auto" w:val="clear"/>
+        </w:rPr>
+        <w:t xml:space="preserve"> pos(x, y, intensity * 10);</w:t>
+      </w:r>
+    </w:p>
+    <w:p>
+      <w:pPr>
+        <w:spacing w:before="0" w:after="200" w:line="276"/>
+        <w:ind w:right="0" w:left="0" w:firstLine="0"/>
+        <w:jc w:val="left"/>
+        <w:rPr>
+          <w:rFonts w:ascii="Consolas" w:hAnsi="Consolas" w:cs="Consolas" w:eastAsia="Consolas"/>
+          <w:color w:val="000000"/>
+          <w:spacing w:val="0"/>
+          <w:position w:val="0"/>
+          <w:sz w:val="19"/>
+          <w:shd w:fill="auto" w:val="clear"/>
+        </w:rPr>
+      </w:pPr>
+      <w:r>
+        <w:rPr>
+          <w:rFonts w:ascii="Consolas" w:hAnsi="Consolas" w:cs="Consolas" w:eastAsia="Consolas"/>
+          <w:color w:val="000000"/>
+          <w:spacing w:val="0"/>
+          <w:position w:val="0"/>
+          <w:sz w:val="19"/>
+          <w:shd w:fill="auto" w:val="clear"/>
+        </w:rPr>
+        <w:tab/>
+        <w:tab/>
+        <w:tab/>
+        <w:tab/>
+        <w:t xml:space="preserve">meshProceduralGeometry.addVertex(pos);</w:t>
+      </w:r>
+    </w:p>
+    <w:p>
+      <w:pPr>
+        <w:spacing w:before="0" w:after="200" w:line="276"/>
+        <w:ind w:right="0" w:left="0" w:firstLine="0"/>
+        <w:jc w:val="left"/>
+        <w:rPr>
+          <w:rFonts w:ascii="Consolas" w:hAnsi="Consolas" w:cs="Consolas" w:eastAsia="Consolas"/>
+          <w:color w:val="000000"/>
+          <w:spacing w:val="0"/>
+          <w:position w:val="0"/>
+          <w:sz w:val="19"/>
+          <w:shd w:fill="auto" w:val="clear"/>
+        </w:rPr>
+      </w:pPr>
+      <w:r>
+        <w:rPr>
+          <w:rFonts w:ascii="Consolas" w:hAnsi="Consolas" w:cs="Consolas" w:eastAsia="Consolas"/>
+          <w:color w:val="000000"/>
+          <w:spacing w:val="0"/>
+          <w:position w:val="0"/>
+          <w:sz w:val="19"/>
+          <w:shd w:fill="auto" w:val="clear"/>
+        </w:rPr>
+        <w:tab/>
+        <w:tab/>
+        <w:tab/>
+        <w:tab/>
+        <w:t xml:space="preserve">meshProceduralGeometry.addColor(</w:t>
+      </w:r>
+      <w:r>
+        <w:rPr>
+          <w:rFonts w:ascii="Consolas" w:hAnsi="Consolas" w:cs="Consolas" w:eastAsia="Consolas"/>
+          <w:color w:val="2B91AF"/>
+          <w:spacing w:val="0"/>
+          <w:position w:val="0"/>
+          <w:sz w:val="19"/>
+          <w:shd w:fill="auto" w:val="clear"/>
+        </w:rPr>
+        <w:t xml:space="preserve">ofColor</w:t>
+      </w:r>
+      <w:r>
+        <w:rPr>
+          <w:rFonts w:ascii="Consolas" w:hAnsi="Consolas" w:cs="Consolas" w:eastAsia="Consolas"/>
+          <w:color w:val="000000"/>
+          <w:spacing w:val="0"/>
+          <w:position w:val="0"/>
+          <w:sz w:val="19"/>
+          <w:shd w:fill="auto" w:val="clear"/>
+        </w:rPr>
+        <w:t xml:space="preserve">(c));</w:t>
+      </w:r>
+    </w:p>
+    <w:p>
+      <w:pPr>
+        <w:spacing w:before="0" w:after="200" w:line="276"/>
+        <w:ind w:right="0" w:left="0" w:firstLine="0"/>
+        <w:jc w:val="left"/>
+        <w:rPr>
+          <w:rFonts w:ascii="Consolas" w:hAnsi="Consolas" w:cs="Consolas" w:eastAsia="Consolas"/>
+          <w:color w:val="000000"/>
+          <w:spacing w:val="0"/>
+          <w:position w:val="0"/>
+          <w:sz w:val="19"/>
+          <w:shd w:fill="auto" w:val="clear"/>
+        </w:rPr>
+      </w:pPr>
+      <w:r>
+        <w:rPr>
+          <w:rFonts w:ascii="Consolas" w:hAnsi="Consolas" w:cs="Consolas" w:eastAsia="Consolas"/>
+          <w:color w:val="000000"/>
+          <w:spacing w:val="0"/>
+          <w:position w:val="0"/>
+          <w:sz w:val="19"/>
+          <w:shd w:fill="auto" w:val="clear"/>
+        </w:rPr>
+        <w:tab/>
+        <w:tab/>
+        <w:tab/>
+        <w:t xml:space="preserve">}</w:t>
+      </w:r>
+    </w:p>
+    <w:p>
+      <w:pPr>
+        <w:spacing w:before="0" w:after="200" w:line="276"/>
+        <w:ind w:right="0" w:left="0" w:firstLine="0"/>
+        <w:jc w:val="left"/>
+        <w:rPr>
+          <w:rFonts w:ascii="Consolas" w:hAnsi="Consolas" w:cs="Consolas" w:eastAsia="Consolas"/>
+          <w:color w:val="000000"/>
+          <w:spacing w:val="0"/>
+          <w:position w:val="0"/>
+          <w:sz w:val="19"/>
+          <w:shd w:fill="auto" w:val="clear"/>
+        </w:rPr>
+      </w:pPr>
+      <w:r>
+        <w:rPr>
+          <w:rFonts w:ascii="Consolas" w:hAnsi="Consolas" w:cs="Consolas" w:eastAsia="Consolas"/>
+          <w:color w:val="000000"/>
+          <w:spacing w:val="0"/>
+          <w:position w:val="0"/>
+          <w:sz w:val="19"/>
+          <w:shd w:fill="auto" w:val="clear"/>
+        </w:rPr>
+        <w:tab/>
+        <w:tab/>
+        <w:t xml:space="preserve">}</w:t>
+      </w:r>
+    </w:p>
+    <w:p>
+      <w:pPr>
+        <w:spacing w:before="0" w:after="200" w:line="276"/>
+        <w:ind w:right="0" w:left="0" w:firstLine="0"/>
+        <w:jc w:val="left"/>
+        <w:rPr>
+          <w:rFonts w:ascii="Consolas" w:hAnsi="Consolas" w:cs="Consolas" w:eastAsia="Consolas"/>
+          <w:color w:val="000000"/>
+          <w:spacing w:val="0"/>
+          <w:position w:val="0"/>
+          <w:sz w:val="19"/>
+          <w:shd w:fill="auto" w:val="clear"/>
+        </w:rPr>
+      </w:pPr>
+      <w:r>
+        <w:rPr>
+          <w:rFonts w:ascii="Consolas" w:hAnsi="Consolas" w:cs="Consolas" w:eastAsia="Consolas"/>
+          <w:color w:val="000000"/>
+          <w:spacing w:val="0"/>
+          <w:position w:val="0"/>
+          <w:sz w:val="19"/>
+          <w:shd w:fill="auto" w:val="clear"/>
+        </w:rPr>
+        <w:tab/>
+        <w:t xml:space="preserve">}</w:t>
+      </w:r>
+    </w:p>
+    <w:p>
+      <w:pPr>
+        <w:spacing w:before="0" w:after="200" w:line="276"/>
+        <w:ind w:right="0" w:left="0" w:firstLine="0"/>
+        <w:jc w:val="left"/>
         <w:rPr>
           <w:rFonts w:ascii="Calibri" w:hAnsi="Calibri" w:cs="Calibri" w:eastAsia="Calibri"/>
           <w:color w:val="auto"/>
@@ -9639,6 +10438,42 @@
           <w:sz w:val="22"/>
           <w:shd w:fill="auto" w:val="clear"/>
         </w:rPr>
+      </w:pPr>
+      <w:r>
+        <w:rPr>
+          <w:rFonts w:ascii="Consolas" w:hAnsi="Consolas" w:cs="Consolas" w:eastAsia="Consolas"/>
+          <w:color w:val="000000"/>
+          <w:spacing w:val="0"/>
+          <w:position w:val="0"/>
+          <w:sz w:val="19"/>
+          <w:shd w:fill="auto" w:val="clear"/>
+        </w:rPr>
+        <w:t xml:space="preserve">}</w:t>
+      </w:r>
+    </w:p>
+    <w:p>
+      <w:pPr>
+        <w:spacing w:before="0" w:after="200" w:line="276"/>
+        <w:ind w:right="0" w:left="0" w:firstLine="0"/>
+        <w:jc w:val="left"/>
+        <w:rPr>
+          <w:rFonts w:ascii="Calibri" w:hAnsi="Calibri" w:cs="Calibri" w:eastAsia="Calibri"/>
+          <w:color w:val="auto"/>
+          <w:spacing w:val="0"/>
+          <w:position w:val="0"/>
+          <w:sz w:val="22"/>
+          <w:shd w:fill="auto" w:val="clear"/>
+        </w:rPr>
+      </w:pPr>
+      <w:r>
+        <w:rPr>
+          <w:rFonts w:ascii="Calibri" w:hAnsi="Calibri" w:cs="Calibri" w:eastAsia="Calibri"/>
+          <w:color w:val="auto"/>
+          <w:spacing w:val="0"/>
+          <w:position w:val="0"/>
+          <w:sz w:val="22"/>
+          <w:shd w:fill="auto" w:val="clear"/>
+        </w:rPr>
         <w:t xml:space="preserve">-Modèle</w:t>
       </w:r>
     </w:p>
@@ -9665,7 +10500,1838 @@
           <w:sz w:val="22"/>
           <w:shd w:fill="auto" w:val="clear"/>
         </w:rPr>
+        <w:t xml:space="preserve">Le bouton import permet de charger un fichier obj qui ensuite s'affiche au millieu de la caméra.</w:t>
+      </w:r>
+    </w:p>
+    <w:p>
+      <w:pPr>
+        <w:spacing w:before="0" w:after="200" w:line="276"/>
+        <w:ind w:right="0" w:left="0" w:firstLine="0"/>
+        <w:jc w:val="left"/>
+        <w:rPr>
+          <w:rFonts w:ascii="Consolas" w:hAnsi="Consolas" w:cs="Consolas" w:eastAsia="Consolas"/>
+          <w:color w:val="000000"/>
+          <w:spacing w:val="0"/>
+          <w:position w:val="0"/>
+          <w:sz w:val="19"/>
+          <w:shd w:fill="auto" w:val="clear"/>
+        </w:rPr>
+      </w:pPr>
+      <w:r>
+        <w:rPr>
+          <w:rFonts w:ascii="Consolas" w:hAnsi="Consolas" w:cs="Consolas" w:eastAsia="Consolas"/>
+          <w:color w:val="0000FF"/>
+          <w:spacing w:val="0"/>
+          <w:position w:val="0"/>
+          <w:sz w:val="19"/>
+          <w:shd w:fill="auto" w:val="clear"/>
+        </w:rPr>
+        <w:t xml:space="preserve">void</w:t>
+      </w:r>
+      <w:r>
+        <w:rPr>
+          <w:rFonts w:ascii="Consolas" w:hAnsi="Consolas" w:cs="Consolas" w:eastAsia="Consolas"/>
+          <w:color w:val="000000"/>
+          <w:spacing w:val="0"/>
+          <w:position w:val="0"/>
+          <w:sz w:val="19"/>
+          <w:shd w:fill="auto" w:val="clear"/>
+        </w:rPr>
+        <w:t xml:space="preserve"> </w:t>
+      </w:r>
+      <w:r>
+        <w:rPr>
+          <w:rFonts w:ascii="Consolas" w:hAnsi="Consolas" w:cs="Consolas" w:eastAsia="Consolas"/>
+          <w:color w:val="2B91AF"/>
+          <w:spacing w:val="0"/>
+          <w:position w:val="0"/>
+          <w:sz w:val="19"/>
+          <w:shd w:fill="auto" w:val="clear"/>
+        </w:rPr>
+        <w:t xml:space="preserve">ofApp</w:t>
+      </w:r>
+      <w:r>
+        <w:rPr>
+          <w:rFonts w:ascii="Consolas" w:hAnsi="Consolas" w:cs="Consolas" w:eastAsia="Consolas"/>
+          <w:color w:val="000000"/>
+          <w:spacing w:val="0"/>
+          <w:position w:val="0"/>
+          <w:sz w:val="19"/>
+          <w:shd w:fill="auto" w:val="clear"/>
+        </w:rPr>
+        <w:t xml:space="preserve">::importListener() {</w:t>
+      </w:r>
+    </w:p>
+    <w:p>
+      <w:pPr>
+        <w:spacing w:before="0" w:after="200" w:line="276"/>
+        <w:ind w:right="0" w:left="0" w:firstLine="0"/>
+        <w:jc w:val="left"/>
+        <w:rPr>
+          <w:rFonts w:ascii="Consolas" w:hAnsi="Consolas" w:cs="Consolas" w:eastAsia="Consolas"/>
+          <w:color w:val="000000"/>
+          <w:spacing w:val="0"/>
+          <w:position w:val="0"/>
+          <w:sz w:val="19"/>
+          <w:shd w:fill="auto" w:val="clear"/>
+        </w:rPr>
+      </w:pPr>
+      <w:r>
+        <w:rPr>
+          <w:rFonts w:ascii="Consolas" w:hAnsi="Consolas" w:cs="Consolas" w:eastAsia="Consolas"/>
+          <w:color w:val="000000"/>
+          <w:spacing w:val="0"/>
+          <w:position w:val="0"/>
+          <w:sz w:val="19"/>
+          <w:shd w:fill="auto" w:val="clear"/>
+        </w:rPr>
+        <w:tab/>
+      </w:r>
+      <w:r>
+        <w:rPr>
+          <w:rFonts w:ascii="Consolas" w:hAnsi="Consolas" w:cs="Consolas" w:eastAsia="Consolas"/>
+          <w:color w:val="2B91AF"/>
+          <w:spacing w:val="0"/>
+          <w:position w:val="0"/>
+          <w:sz w:val="19"/>
+          <w:shd w:fill="auto" w:val="clear"/>
+        </w:rPr>
+        <w:t xml:space="preserve">ofFileDialogResult</w:t>
+      </w:r>
+      <w:r>
+        <w:rPr>
+          <w:rFonts w:ascii="Consolas" w:hAnsi="Consolas" w:cs="Consolas" w:eastAsia="Consolas"/>
+          <w:color w:val="000000"/>
+          <w:spacing w:val="0"/>
+          <w:position w:val="0"/>
+          <w:sz w:val="19"/>
+          <w:shd w:fill="auto" w:val="clear"/>
+        </w:rPr>
+        <w:t xml:space="preserve"> result = ofSystemLoadDialog(</w:t>
+      </w:r>
+      <w:r>
+        <w:rPr>
+          <w:rFonts w:ascii="Consolas" w:hAnsi="Consolas" w:cs="Consolas" w:eastAsia="Consolas"/>
+          <w:color w:val="A31515"/>
+          <w:spacing w:val="0"/>
+          <w:position w:val="0"/>
+          <w:sz w:val="19"/>
+          <w:shd w:fill="auto" w:val="clear"/>
+        </w:rPr>
+        <w:t xml:space="preserve">"Load file"</w:t>
+      </w:r>
+      <w:r>
+        <w:rPr>
+          <w:rFonts w:ascii="Consolas" w:hAnsi="Consolas" w:cs="Consolas" w:eastAsia="Consolas"/>
+          <w:color w:val="000000"/>
+          <w:spacing w:val="0"/>
+          <w:position w:val="0"/>
+          <w:sz w:val="19"/>
+          <w:shd w:fill="auto" w:val="clear"/>
+        </w:rPr>
+        <w:t xml:space="preserve">);</w:t>
+      </w:r>
+    </w:p>
+    <w:p>
+      <w:pPr>
+        <w:spacing w:before="0" w:after="200" w:line="276"/>
+        <w:ind w:right="0" w:left="0" w:firstLine="0"/>
+        <w:jc w:val="left"/>
+        <w:rPr>
+          <w:rFonts w:ascii="Consolas" w:hAnsi="Consolas" w:cs="Consolas" w:eastAsia="Consolas"/>
+          <w:color w:val="000000"/>
+          <w:spacing w:val="0"/>
+          <w:position w:val="0"/>
+          <w:sz w:val="19"/>
+          <w:shd w:fill="auto" w:val="clear"/>
+        </w:rPr>
+      </w:pPr>
+      <w:r>
+        <w:rPr>
+          <w:rFonts w:ascii="Consolas" w:hAnsi="Consolas" w:cs="Consolas" w:eastAsia="Consolas"/>
+          <w:color w:val="000000"/>
+          <w:spacing w:val="0"/>
+          <w:position w:val="0"/>
+          <w:sz w:val="19"/>
+          <w:shd w:fill="auto" w:val="clear"/>
+        </w:rPr>
+        <w:tab/>
+      </w:r>
+      <w:r>
+        <w:rPr>
+          <w:rFonts w:ascii="Consolas" w:hAnsi="Consolas" w:cs="Consolas" w:eastAsia="Consolas"/>
+          <w:color w:val="0000FF"/>
+          <w:spacing w:val="0"/>
+          <w:position w:val="0"/>
+          <w:sz w:val="19"/>
+          <w:shd w:fill="auto" w:val="clear"/>
+        </w:rPr>
+        <w:t xml:space="preserve">if</w:t>
+      </w:r>
+      <w:r>
+        <w:rPr>
+          <w:rFonts w:ascii="Consolas" w:hAnsi="Consolas" w:cs="Consolas" w:eastAsia="Consolas"/>
+          <w:color w:val="000000"/>
+          <w:spacing w:val="0"/>
+          <w:position w:val="0"/>
+          <w:sz w:val="19"/>
+          <w:shd w:fill="auto" w:val="clear"/>
+        </w:rPr>
+        <w:t xml:space="preserve"> (result.bSuccess) {</w:t>
+      </w:r>
+    </w:p>
+    <w:p>
+      <w:pPr>
+        <w:spacing w:before="0" w:after="200" w:line="276"/>
+        <w:ind w:right="0" w:left="0" w:firstLine="0"/>
+        <w:jc w:val="left"/>
+        <w:rPr>
+          <w:rFonts w:ascii="Consolas" w:hAnsi="Consolas" w:cs="Consolas" w:eastAsia="Consolas"/>
+          <w:color w:val="000000"/>
+          <w:spacing w:val="0"/>
+          <w:position w:val="0"/>
+          <w:sz w:val="19"/>
+          <w:shd w:fill="auto" w:val="clear"/>
+        </w:rPr>
+      </w:pPr>
+      <w:r>
+        <w:rPr>
+          <w:rFonts w:ascii="Consolas" w:hAnsi="Consolas" w:cs="Consolas" w:eastAsia="Consolas"/>
+          <w:color w:val="000000"/>
+          <w:spacing w:val="0"/>
+          <w:position w:val="0"/>
+          <w:sz w:val="19"/>
+          <w:shd w:fill="auto" w:val="clear"/>
+        </w:rPr>
+        <w:tab/>
+        <w:tab/>
+      </w:r>
+      <w:r>
+        <w:rPr>
+          <w:rFonts w:ascii="Consolas" w:hAnsi="Consolas" w:cs="Consolas" w:eastAsia="Consolas"/>
+          <w:color w:val="2B91AF"/>
+          <w:spacing w:val="0"/>
+          <w:position w:val="0"/>
+          <w:sz w:val="19"/>
+          <w:shd w:fill="auto" w:val="clear"/>
+        </w:rPr>
+        <w:t xml:space="preserve">string</w:t>
+      </w:r>
+      <w:r>
+        <w:rPr>
+          <w:rFonts w:ascii="Consolas" w:hAnsi="Consolas" w:cs="Consolas" w:eastAsia="Consolas"/>
+          <w:color w:val="000000"/>
+          <w:spacing w:val="0"/>
+          <w:position w:val="0"/>
+          <w:sz w:val="19"/>
+          <w:shd w:fill="auto" w:val="clear"/>
+        </w:rPr>
+        <w:t xml:space="preserve"> path = result.getPath();</w:t>
+      </w:r>
+    </w:p>
+    <w:p>
+      <w:pPr>
+        <w:spacing w:before="0" w:after="200" w:line="276"/>
+        <w:ind w:right="0" w:left="0" w:firstLine="0"/>
+        <w:jc w:val="left"/>
+        <w:rPr>
+          <w:rFonts w:ascii="Consolas" w:hAnsi="Consolas" w:cs="Consolas" w:eastAsia="Consolas"/>
+          <w:color w:val="000000"/>
+          <w:spacing w:val="0"/>
+          <w:position w:val="0"/>
+          <w:sz w:val="19"/>
+          <w:shd w:fill="auto" w:val="clear"/>
+        </w:rPr>
+      </w:pPr>
+      <w:r>
+        <w:rPr>
+          <w:rFonts w:ascii="Consolas" w:hAnsi="Consolas" w:cs="Consolas" w:eastAsia="Consolas"/>
+          <w:color w:val="000000"/>
+          <w:spacing w:val="0"/>
+          <w:position w:val="0"/>
+          <w:sz w:val="19"/>
+          <w:shd w:fill="auto" w:val="clear"/>
+        </w:rPr>
+        <w:tab/>
+        <w:tab/>
+      </w:r>
+      <w:r>
+        <w:rPr>
+          <w:rFonts w:ascii="Consolas" w:hAnsi="Consolas" w:cs="Consolas" w:eastAsia="Consolas"/>
+          <w:color w:val="0000FF"/>
+          <w:spacing w:val="0"/>
+          <w:position w:val="0"/>
+          <w:sz w:val="19"/>
+          <w:shd w:fill="auto" w:val="clear"/>
+        </w:rPr>
+        <w:t xml:space="preserve">if</w:t>
+      </w:r>
+      <w:r>
+        <w:rPr>
+          <w:rFonts w:ascii="Consolas" w:hAnsi="Consolas" w:cs="Consolas" w:eastAsia="Consolas"/>
+          <w:color w:val="000000"/>
+          <w:spacing w:val="0"/>
+          <w:position w:val="0"/>
+          <w:sz w:val="19"/>
+          <w:shd w:fill="auto" w:val="clear"/>
+        </w:rPr>
+        <w:t xml:space="preserve"> (path.find(</w:t>
+      </w:r>
+      <w:r>
+        <w:rPr>
+          <w:rFonts w:ascii="Consolas" w:hAnsi="Consolas" w:cs="Consolas" w:eastAsia="Consolas"/>
+          <w:color w:val="A31515"/>
+          <w:spacing w:val="0"/>
+          <w:position w:val="0"/>
+          <w:sz w:val="19"/>
+          <w:shd w:fill="auto" w:val="clear"/>
+        </w:rPr>
+        <w:t xml:space="preserve">".jpg"</w:t>
+      </w:r>
+      <w:r>
+        <w:rPr>
+          <w:rFonts w:ascii="Consolas" w:hAnsi="Consolas" w:cs="Consolas" w:eastAsia="Consolas"/>
+          <w:color w:val="000000"/>
+          <w:spacing w:val="0"/>
+          <w:position w:val="0"/>
+          <w:sz w:val="19"/>
+          <w:shd w:fill="auto" w:val="clear"/>
+        </w:rPr>
+        <w:t xml:space="preserve">) != std::</w:t>
+      </w:r>
+      <w:r>
+        <w:rPr>
+          <w:rFonts w:ascii="Consolas" w:hAnsi="Consolas" w:cs="Consolas" w:eastAsia="Consolas"/>
+          <w:color w:val="2B91AF"/>
+          <w:spacing w:val="0"/>
+          <w:position w:val="0"/>
+          <w:sz w:val="19"/>
+          <w:shd w:fill="auto" w:val="clear"/>
+        </w:rPr>
+        <w:t xml:space="preserve">string</w:t>
+      </w:r>
+      <w:r>
+        <w:rPr>
+          <w:rFonts w:ascii="Consolas" w:hAnsi="Consolas" w:cs="Consolas" w:eastAsia="Consolas"/>
+          <w:color w:val="000000"/>
+          <w:spacing w:val="0"/>
+          <w:position w:val="0"/>
+          <w:sz w:val="19"/>
+          <w:shd w:fill="auto" w:val="clear"/>
+        </w:rPr>
+        <w:t xml:space="preserve">::npos || path.find(</w:t>
+      </w:r>
+      <w:r>
+        <w:rPr>
+          <w:rFonts w:ascii="Consolas" w:hAnsi="Consolas" w:cs="Consolas" w:eastAsia="Consolas"/>
+          <w:color w:val="A31515"/>
+          <w:spacing w:val="0"/>
+          <w:position w:val="0"/>
+          <w:sz w:val="19"/>
+          <w:shd w:fill="auto" w:val="clear"/>
+        </w:rPr>
+        <w:t xml:space="preserve">".png"</w:t>
+      </w:r>
+      <w:r>
+        <w:rPr>
+          <w:rFonts w:ascii="Consolas" w:hAnsi="Consolas" w:cs="Consolas" w:eastAsia="Consolas"/>
+          <w:color w:val="000000"/>
+          <w:spacing w:val="0"/>
+          <w:position w:val="0"/>
+          <w:sz w:val="19"/>
+          <w:shd w:fill="auto" w:val="clear"/>
+        </w:rPr>
+        <w:t xml:space="preserve">) != std::</w:t>
+      </w:r>
+      <w:r>
+        <w:rPr>
+          <w:rFonts w:ascii="Consolas" w:hAnsi="Consolas" w:cs="Consolas" w:eastAsia="Consolas"/>
+          <w:color w:val="2B91AF"/>
+          <w:spacing w:val="0"/>
+          <w:position w:val="0"/>
+          <w:sz w:val="19"/>
+          <w:shd w:fill="auto" w:val="clear"/>
+        </w:rPr>
+        <w:t xml:space="preserve">string</w:t>
+      </w:r>
+      <w:r>
+        <w:rPr>
+          <w:rFonts w:ascii="Consolas" w:hAnsi="Consolas" w:cs="Consolas" w:eastAsia="Consolas"/>
+          <w:color w:val="000000"/>
+          <w:spacing w:val="0"/>
+          <w:position w:val="0"/>
+          <w:sz w:val="19"/>
+          <w:shd w:fill="auto" w:val="clear"/>
+        </w:rPr>
+        <w:t xml:space="preserve">::npos)</w:t>
+      </w:r>
+    </w:p>
+    <w:p>
+      <w:pPr>
+        <w:spacing w:before="0" w:after="200" w:line="276"/>
+        <w:ind w:right="0" w:left="0" w:firstLine="0"/>
+        <w:jc w:val="left"/>
+        <w:rPr>
+          <w:rFonts w:ascii="Consolas" w:hAnsi="Consolas" w:cs="Consolas" w:eastAsia="Consolas"/>
+          <w:color w:val="000000"/>
+          <w:spacing w:val="0"/>
+          <w:position w:val="0"/>
+          <w:sz w:val="19"/>
+          <w:shd w:fill="auto" w:val="clear"/>
+        </w:rPr>
+      </w:pPr>
+      <w:r>
+        <w:rPr>
+          <w:rFonts w:ascii="Consolas" w:hAnsi="Consolas" w:cs="Consolas" w:eastAsia="Consolas"/>
+          <w:color w:val="000000"/>
+          <w:spacing w:val="0"/>
+          <w:position w:val="0"/>
+          <w:sz w:val="19"/>
+          <w:shd w:fill="auto" w:val="clear"/>
+        </w:rPr>
+        <w:tab/>
+        <w:tab/>
+        <w:t xml:space="preserve">{</w:t>
+      </w:r>
+    </w:p>
+    <w:p>
+      <w:pPr>
+        <w:spacing w:before="0" w:after="200" w:line="276"/>
+        <w:ind w:right="0" w:left="0" w:firstLine="0"/>
+        <w:jc w:val="left"/>
+        <w:rPr>
+          <w:rFonts w:ascii="Consolas" w:hAnsi="Consolas" w:cs="Consolas" w:eastAsia="Consolas"/>
+          <w:color w:val="000000"/>
+          <w:spacing w:val="0"/>
+          <w:position w:val="0"/>
+          <w:sz w:val="19"/>
+          <w:shd w:fill="auto" w:val="clear"/>
+        </w:rPr>
+      </w:pPr>
+      <w:r>
+        <w:rPr>
+          <w:rFonts w:ascii="Consolas" w:hAnsi="Consolas" w:cs="Consolas" w:eastAsia="Consolas"/>
+          <w:color w:val="000000"/>
+          <w:spacing w:val="0"/>
+          <w:position w:val="0"/>
+          <w:sz w:val="19"/>
+          <w:shd w:fill="auto" w:val="clear"/>
+        </w:rPr>
+        <w:tab/>
+        <w:tab/>
+        <w:tab/>
+        <w:t xml:space="preserve">renderer-&gt;imageImport(path);</w:t>
+      </w:r>
+    </w:p>
+    <w:p>
+      <w:pPr>
+        <w:spacing w:before="0" w:after="200" w:line="276"/>
+        <w:ind w:right="0" w:left="0" w:firstLine="0"/>
+        <w:jc w:val="left"/>
+        <w:rPr>
+          <w:rFonts w:ascii="Consolas" w:hAnsi="Consolas" w:cs="Consolas" w:eastAsia="Consolas"/>
+          <w:color w:val="000000"/>
+          <w:spacing w:val="0"/>
+          <w:position w:val="0"/>
+          <w:sz w:val="19"/>
+          <w:shd w:fill="auto" w:val="clear"/>
+        </w:rPr>
+      </w:pPr>
+      <w:r>
+        <w:rPr>
+          <w:rFonts w:ascii="Consolas" w:hAnsi="Consolas" w:cs="Consolas" w:eastAsia="Consolas"/>
+          <w:color w:val="000000"/>
+          <w:spacing w:val="0"/>
+          <w:position w:val="0"/>
+          <w:sz w:val="19"/>
+          <w:shd w:fill="auto" w:val="clear"/>
+        </w:rPr>
+        <w:tab/>
+        <w:tab/>
+        <w:t xml:space="preserve">}</w:t>
+      </w:r>
+    </w:p>
+    <w:p>
+      <w:pPr>
+        <w:spacing w:before="0" w:after="200" w:line="276"/>
+        <w:ind w:right="0" w:left="0" w:firstLine="0"/>
+        <w:jc w:val="left"/>
+        <w:rPr>
+          <w:rFonts w:ascii="Consolas" w:hAnsi="Consolas" w:cs="Consolas" w:eastAsia="Consolas"/>
+          <w:color w:val="000000"/>
+          <w:spacing w:val="0"/>
+          <w:position w:val="0"/>
+          <w:sz w:val="19"/>
+          <w:shd w:fill="auto" w:val="clear"/>
+        </w:rPr>
+      </w:pPr>
+      <w:r>
+        <w:rPr>
+          <w:rFonts w:ascii="Consolas" w:hAnsi="Consolas" w:cs="Consolas" w:eastAsia="Consolas"/>
+          <w:color w:val="000000"/>
+          <w:spacing w:val="0"/>
+          <w:position w:val="0"/>
+          <w:sz w:val="19"/>
+          <w:shd w:fill="auto" w:val="clear"/>
+        </w:rPr>
+        <w:tab/>
+        <w:tab/>
+      </w:r>
+      <w:r>
+        <w:rPr>
+          <w:rFonts w:ascii="Consolas" w:hAnsi="Consolas" w:cs="Consolas" w:eastAsia="Consolas"/>
+          <w:color w:val="0000FF"/>
+          <w:spacing w:val="0"/>
+          <w:position w:val="0"/>
+          <w:sz w:val="19"/>
+          <w:shd w:fill="auto" w:val="clear"/>
+        </w:rPr>
+        <w:t xml:space="preserve">else</w:t>
+      </w:r>
+      <w:r>
+        <w:rPr>
+          <w:rFonts w:ascii="Consolas" w:hAnsi="Consolas" w:cs="Consolas" w:eastAsia="Consolas"/>
+          <w:color w:val="000000"/>
+          <w:spacing w:val="0"/>
+          <w:position w:val="0"/>
+          <w:sz w:val="19"/>
+          <w:shd w:fill="auto" w:val="clear"/>
+        </w:rPr>
+        <w:t xml:space="preserve"> </w:t>
+      </w:r>
+      <w:r>
+        <w:rPr>
+          <w:rFonts w:ascii="Consolas" w:hAnsi="Consolas" w:cs="Consolas" w:eastAsia="Consolas"/>
+          <w:color w:val="0000FF"/>
+          <w:spacing w:val="0"/>
+          <w:position w:val="0"/>
+          <w:sz w:val="19"/>
+          <w:shd w:fill="auto" w:val="clear"/>
+        </w:rPr>
+        <w:t xml:space="preserve">if</w:t>
+      </w:r>
+      <w:r>
+        <w:rPr>
+          <w:rFonts w:ascii="Consolas" w:hAnsi="Consolas" w:cs="Consolas" w:eastAsia="Consolas"/>
+          <w:color w:val="000000"/>
+          <w:spacing w:val="0"/>
+          <w:position w:val="0"/>
+          <w:sz w:val="19"/>
+          <w:shd w:fill="auto" w:val="clear"/>
+        </w:rPr>
+        <w:t xml:space="preserve"> (path.find(</w:t>
+      </w:r>
+      <w:r>
+        <w:rPr>
+          <w:rFonts w:ascii="Consolas" w:hAnsi="Consolas" w:cs="Consolas" w:eastAsia="Consolas"/>
+          <w:color w:val="A31515"/>
+          <w:spacing w:val="0"/>
+          <w:position w:val="0"/>
+          <w:sz w:val="19"/>
+          <w:shd w:fill="auto" w:val="clear"/>
+        </w:rPr>
+        <w:t xml:space="preserve">".obj"</w:t>
+      </w:r>
+      <w:r>
+        <w:rPr>
+          <w:rFonts w:ascii="Consolas" w:hAnsi="Consolas" w:cs="Consolas" w:eastAsia="Consolas"/>
+          <w:color w:val="000000"/>
+          <w:spacing w:val="0"/>
+          <w:position w:val="0"/>
+          <w:sz w:val="19"/>
+          <w:shd w:fill="auto" w:val="clear"/>
+        </w:rPr>
+        <w:t xml:space="preserve">) != std::</w:t>
+      </w:r>
+      <w:r>
+        <w:rPr>
+          <w:rFonts w:ascii="Consolas" w:hAnsi="Consolas" w:cs="Consolas" w:eastAsia="Consolas"/>
+          <w:color w:val="2B91AF"/>
+          <w:spacing w:val="0"/>
+          <w:position w:val="0"/>
+          <w:sz w:val="19"/>
+          <w:shd w:fill="auto" w:val="clear"/>
+        </w:rPr>
+        <w:t xml:space="preserve">string</w:t>
+      </w:r>
+      <w:r>
+        <w:rPr>
+          <w:rFonts w:ascii="Consolas" w:hAnsi="Consolas" w:cs="Consolas" w:eastAsia="Consolas"/>
+          <w:color w:val="000000"/>
+          <w:spacing w:val="0"/>
+          <w:position w:val="0"/>
+          <w:sz w:val="19"/>
+          <w:shd w:fill="auto" w:val="clear"/>
+        </w:rPr>
+        <w:t xml:space="preserve">::npos) {</w:t>
+      </w:r>
+    </w:p>
+    <w:p>
+      <w:pPr>
+        <w:spacing w:before="0" w:after="200" w:line="276"/>
+        <w:ind w:right="0" w:left="0" w:firstLine="0"/>
+        <w:jc w:val="left"/>
+        <w:rPr>
+          <w:rFonts w:ascii="Consolas" w:hAnsi="Consolas" w:cs="Consolas" w:eastAsia="Consolas"/>
+          <w:color w:val="000000"/>
+          <w:spacing w:val="0"/>
+          <w:position w:val="0"/>
+          <w:sz w:val="19"/>
+          <w:shd w:fill="auto" w:val="clear"/>
+        </w:rPr>
+      </w:pPr>
+      <w:r>
+        <w:rPr>
+          <w:rFonts w:ascii="Consolas" w:hAnsi="Consolas" w:cs="Consolas" w:eastAsia="Consolas"/>
+          <w:color w:val="000000"/>
+          <w:spacing w:val="0"/>
+          <w:position w:val="0"/>
+          <w:sz w:val="19"/>
+          <w:shd w:fill="auto" w:val="clear"/>
+        </w:rPr>
+        <w:tab/>
+        <w:tab/>
+        <w:tab/>
+        <w:t xml:space="preserve">objModel = </w:t>
+      </w:r>
+      <w:r>
+        <w:rPr>
+          <w:rFonts w:ascii="Consolas" w:hAnsi="Consolas" w:cs="Consolas" w:eastAsia="Consolas"/>
+          <w:color w:val="0000FF"/>
+          <w:spacing w:val="0"/>
+          <w:position w:val="0"/>
+          <w:sz w:val="19"/>
+          <w:shd w:fill="auto" w:val="clear"/>
+        </w:rPr>
+        <w:t xml:space="preserve">new</w:t>
+      </w:r>
+      <w:r>
+        <w:rPr>
+          <w:rFonts w:ascii="Consolas" w:hAnsi="Consolas" w:cs="Consolas" w:eastAsia="Consolas"/>
+          <w:color w:val="000000"/>
+          <w:spacing w:val="0"/>
+          <w:position w:val="0"/>
+          <w:sz w:val="19"/>
+          <w:shd w:fill="auto" w:val="clear"/>
+        </w:rPr>
+        <w:t xml:space="preserve"> </w:t>
+      </w:r>
+      <w:r>
+        <w:rPr>
+          <w:rFonts w:ascii="Consolas" w:hAnsi="Consolas" w:cs="Consolas" w:eastAsia="Consolas"/>
+          <w:color w:val="2B91AF"/>
+          <w:spacing w:val="0"/>
+          <w:position w:val="0"/>
+          <w:sz w:val="19"/>
+          <w:shd w:fill="auto" w:val="clear"/>
+        </w:rPr>
+        <w:t xml:space="preserve">ofxAssimpModelLoader</w:t>
+      </w:r>
+      <w:r>
+        <w:rPr>
+          <w:rFonts w:ascii="Consolas" w:hAnsi="Consolas" w:cs="Consolas" w:eastAsia="Consolas"/>
+          <w:color w:val="000000"/>
+          <w:spacing w:val="0"/>
+          <w:position w:val="0"/>
+          <w:sz w:val="19"/>
+          <w:shd w:fill="auto" w:val="clear"/>
+        </w:rPr>
+        <w:t xml:space="preserve">();</w:t>
+      </w:r>
+    </w:p>
+    <w:p>
+      <w:pPr>
+        <w:spacing w:before="0" w:after="200" w:line="276"/>
+        <w:ind w:right="0" w:left="0" w:firstLine="0"/>
+        <w:jc w:val="left"/>
+        <w:rPr>
+          <w:rFonts w:ascii="Consolas" w:hAnsi="Consolas" w:cs="Consolas" w:eastAsia="Consolas"/>
+          <w:color w:val="000000"/>
+          <w:spacing w:val="0"/>
+          <w:position w:val="0"/>
+          <w:sz w:val="19"/>
+          <w:shd w:fill="auto" w:val="clear"/>
+        </w:rPr>
+      </w:pPr>
+      <w:r>
+        <w:rPr>
+          <w:rFonts w:ascii="Consolas" w:hAnsi="Consolas" w:cs="Consolas" w:eastAsia="Consolas"/>
+          <w:color w:val="000000"/>
+          <w:spacing w:val="0"/>
+          <w:position w:val="0"/>
+          <w:sz w:val="19"/>
+          <w:shd w:fill="auto" w:val="clear"/>
+        </w:rPr>
+        <w:tab/>
+        <w:tab/>
+        <w:tab/>
+        <w:t xml:space="preserve">objModel-&gt;loadModel(path);</w:t>
+      </w:r>
+    </w:p>
+    <w:p>
+      <w:pPr>
+        <w:spacing w:before="0" w:after="200" w:line="276"/>
+        <w:ind w:right="0" w:left="0" w:firstLine="0"/>
+        <w:jc w:val="left"/>
+        <w:rPr>
+          <w:rFonts w:ascii="Consolas" w:hAnsi="Consolas" w:cs="Consolas" w:eastAsia="Consolas"/>
+          <w:color w:val="000000"/>
+          <w:spacing w:val="0"/>
+          <w:position w:val="0"/>
+          <w:sz w:val="19"/>
+          <w:shd w:fill="auto" w:val="clear"/>
+        </w:rPr>
+      </w:pPr>
+      <w:r>
+        <w:rPr>
+          <w:rFonts w:ascii="Consolas" w:hAnsi="Consolas" w:cs="Consolas" w:eastAsia="Consolas"/>
+          <w:color w:val="000000"/>
+          <w:spacing w:val="0"/>
+          <w:position w:val="0"/>
+          <w:sz w:val="19"/>
+          <w:shd w:fill="auto" w:val="clear"/>
+        </w:rPr>
+        <w:tab/>
+        <w:tab/>
+        <w:t xml:space="preserve">}</w:t>
+      </w:r>
+    </w:p>
+    <w:p>
+      <w:pPr>
+        <w:spacing w:before="0" w:after="200" w:line="276"/>
+        <w:ind w:right="0" w:left="0" w:firstLine="0"/>
+        <w:jc w:val="left"/>
+        <w:rPr>
+          <w:rFonts w:ascii="Consolas" w:hAnsi="Consolas" w:cs="Consolas" w:eastAsia="Consolas"/>
+          <w:color w:val="000000"/>
+          <w:spacing w:val="0"/>
+          <w:position w:val="0"/>
+          <w:sz w:val="19"/>
+          <w:shd w:fill="auto" w:val="clear"/>
+        </w:rPr>
+      </w:pPr>
+      <w:r>
+        <w:rPr>
+          <w:rFonts w:ascii="Consolas" w:hAnsi="Consolas" w:cs="Consolas" w:eastAsia="Consolas"/>
+          <w:color w:val="000000"/>
+          <w:spacing w:val="0"/>
+          <w:position w:val="0"/>
+          <w:sz w:val="19"/>
+          <w:shd w:fill="auto" w:val="clear"/>
+        </w:rPr>
+        <w:tab/>
+        <w:t xml:space="preserve">}</w:t>
+      </w:r>
+    </w:p>
+    <w:p>
+      <w:pPr>
+        <w:spacing w:before="0" w:after="200" w:line="276"/>
+        <w:ind w:right="0" w:left="0" w:firstLine="0"/>
+        <w:jc w:val="left"/>
+        <w:rPr>
+          <w:rFonts w:ascii="Consolas" w:hAnsi="Consolas" w:cs="Consolas" w:eastAsia="Consolas"/>
+          <w:color w:val="000000"/>
+          <w:spacing w:val="0"/>
+          <w:position w:val="0"/>
+          <w:sz w:val="19"/>
+          <w:shd w:fill="auto" w:val="clear"/>
+        </w:rPr>
+      </w:pPr>
+      <w:r>
+        <w:rPr>
+          <w:rFonts w:ascii="Consolas" w:hAnsi="Consolas" w:cs="Consolas" w:eastAsia="Consolas"/>
+          <w:color w:val="000000"/>
+          <w:spacing w:val="0"/>
+          <w:position w:val="0"/>
+          <w:sz w:val="19"/>
+          <w:shd w:fill="auto" w:val="clear"/>
+        </w:rPr>
+        <w:t xml:space="preserve">}</w:t>
+      </w:r>
+    </w:p>
+    <w:p>
+      <w:pPr>
+        <w:spacing w:before="0" w:after="200" w:line="276"/>
+        <w:ind w:right="0" w:left="0" w:firstLine="0"/>
+        <w:jc w:val="left"/>
+        <w:rPr>
+          <w:rFonts w:ascii="Consolas" w:hAnsi="Consolas" w:cs="Consolas" w:eastAsia="Consolas"/>
+          <w:color w:val="000000"/>
+          <w:spacing w:val="0"/>
+          <w:position w:val="0"/>
+          <w:sz w:val="19"/>
+          <w:shd w:fill="auto" w:val="clear"/>
+        </w:rPr>
+      </w:pPr>
+      <w:r>
+        <w:rPr>
+          <w:rFonts w:ascii="Consolas" w:hAnsi="Consolas" w:cs="Consolas" w:eastAsia="Consolas"/>
+          <w:color w:val="000000"/>
+          <w:spacing w:val="0"/>
+          <w:position w:val="0"/>
+          <w:sz w:val="19"/>
+          <w:shd w:fill="auto" w:val="clear"/>
+        </w:rPr>
+        <w:t xml:space="preserve">et dans le draw</w:t>
+      </w:r>
+    </w:p>
+    <w:p>
+      <w:pPr>
+        <w:spacing w:before="0" w:after="200" w:line="276"/>
+        <w:ind w:right="0" w:left="0" w:firstLine="0"/>
+        <w:jc w:val="left"/>
+        <w:rPr>
+          <w:rFonts w:ascii="Consolas" w:hAnsi="Consolas" w:cs="Consolas" w:eastAsia="Consolas"/>
+          <w:color w:val="000000"/>
+          <w:spacing w:val="0"/>
+          <w:position w:val="0"/>
+          <w:sz w:val="19"/>
+          <w:shd w:fill="auto" w:val="clear"/>
+        </w:rPr>
+      </w:pPr>
+      <w:r>
+        <w:rPr>
+          <w:rFonts w:ascii="Consolas" w:hAnsi="Consolas" w:cs="Consolas" w:eastAsia="Consolas"/>
+          <w:color w:val="000000"/>
+          <w:spacing w:val="0"/>
+          <w:position w:val="0"/>
+          <w:sz w:val="19"/>
+          <w:shd w:fill="auto" w:val="clear"/>
+        </w:rPr>
+        <w:tab/>
+        <w:tab/>
+      </w:r>
+      <w:r>
+        <w:rPr>
+          <w:rFonts w:ascii="Consolas" w:hAnsi="Consolas" w:cs="Consolas" w:eastAsia="Consolas"/>
+          <w:color w:val="0000FF"/>
+          <w:spacing w:val="0"/>
+          <w:position w:val="0"/>
+          <w:sz w:val="19"/>
+          <w:shd w:fill="auto" w:val="clear"/>
+        </w:rPr>
+        <w:t xml:space="preserve">if</w:t>
+      </w:r>
+      <w:r>
+        <w:rPr>
+          <w:rFonts w:ascii="Consolas" w:hAnsi="Consolas" w:cs="Consolas" w:eastAsia="Consolas"/>
+          <w:color w:val="000000"/>
+          <w:spacing w:val="0"/>
+          <w:position w:val="0"/>
+          <w:sz w:val="19"/>
+          <w:shd w:fill="auto" w:val="clear"/>
+        </w:rPr>
+        <w:t xml:space="preserve"> (objModel != </w:t>
+      </w:r>
+      <w:r>
+        <w:rPr>
+          <w:rFonts w:ascii="Consolas" w:hAnsi="Consolas" w:cs="Consolas" w:eastAsia="Consolas"/>
+          <w:color w:val="0000FF"/>
+          <w:spacing w:val="0"/>
+          <w:position w:val="0"/>
+          <w:sz w:val="19"/>
+          <w:shd w:fill="auto" w:val="clear"/>
+        </w:rPr>
+        <w:t xml:space="preserve">nullptr</w:t>
+      </w:r>
+      <w:r>
+        <w:rPr>
+          <w:rFonts w:ascii="Consolas" w:hAnsi="Consolas" w:cs="Consolas" w:eastAsia="Consolas"/>
+          <w:color w:val="000000"/>
+          <w:spacing w:val="0"/>
+          <w:position w:val="0"/>
+          <w:sz w:val="19"/>
+          <w:shd w:fill="auto" w:val="clear"/>
+        </w:rPr>
+        <w:t xml:space="preserve">) {</w:t>
+      </w:r>
+    </w:p>
+    <w:p>
+      <w:pPr>
+        <w:spacing w:before="0" w:after="200" w:line="276"/>
+        <w:ind w:right="0" w:left="0" w:firstLine="0"/>
+        <w:jc w:val="left"/>
+        <w:rPr>
+          <w:rFonts w:ascii="Consolas" w:hAnsi="Consolas" w:cs="Consolas" w:eastAsia="Consolas"/>
+          <w:color w:val="000000"/>
+          <w:spacing w:val="0"/>
+          <w:position w:val="0"/>
+          <w:sz w:val="19"/>
+          <w:shd w:fill="auto" w:val="clear"/>
+        </w:rPr>
+      </w:pPr>
+      <w:r>
+        <w:rPr>
+          <w:rFonts w:ascii="Consolas" w:hAnsi="Consolas" w:cs="Consolas" w:eastAsia="Consolas"/>
+          <w:color w:val="000000"/>
+          <w:spacing w:val="0"/>
+          <w:position w:val="0"/>
+          <w:sz w:val="19"/>
+          <w:shd w:fill="auto" w:val="clear"/>
+        </w:rPr>
+        <w:tab/>
+        <w:tab/>
+        <w:tab/>
+        <w:t xml:space="preserve">objModel-&gt;draw(</w:t>
+      </w:r>
+      <w:r>
+        <w:rPr>
+          <w:rFonts w:ascii="Consolas" w:hAnsi="Consolas" w:cs="Consolas" w:eastAsia="Consolas"/>
+          <w:color w:val="2F4F4F"/>
+          <w:spacing w:val="0"/>
+          <w:position w:val="0"/>
+          <w:sz w:val="19"/>
+          <w:shd w:fill="auto" w:val="clear"/>
+        </w:rPr>
+        <w:t xml:space="preserve">OF_MESH_FILL</w:t>
+      </w:r>
+      <w:r>
+        <w:rPr>
+          <w:rFonts w:ascii="Consolas" w:hAnsi="Consolas" w:cs="Consolas" w:eastAsia="Consolas"/>
+          <w:color w:val="000000"/>
+          <w:spacing w:val="0"/>
+          <w:position w:val="0"/>
+          <w:sz w:val="19"/>
+          <w:shd w:fill="auto" w:val="clear"/>
+        </w:rPr>
+        <w:t xml:space="preserve">);</w:t>
+      </w:r>
+    </w:p>
+    <w:p>
+      <w:pPr>
+        <w:spacing w:before="0" w:after="200" w:line="276"/>
+        <w:ind w:right="0" w:left="0" w:firstLine="0"/>
+        <w:jc w:val="left"/>
+        <w:rPr>
+          <w:rFonts w:ascii="Calibri" w:hAnsi="Calibri" w:cs="Calibri" w:eastAsia="Calibri"/>
+          <w:color w:val="auto"/>
+          <w:spacing w:val="0"/>
+          <w:position w:val="0"/>
+          <w:sz w:val="22"/>
+          <w:shd w:fill="auto" w:val="clear"/>
+        </w:rPr>
+      </w:pPr>
+      <w:r>
+        <w:rPr>
+          <w:rFonts w:ascii="Consolas" w:hAnsi="Consolas" w:cs="Consolas" w:eastAsia="Consolas"/>
+          <w:color w:val="000000"/>
+          <w:spacing w:val="0"/>
+          <w:position w:val="0"/>
+          <w:sz w:val="19"/>
+          <w:shd w:fill="auto" w:val="clear"/>
+        </w:rPr>
+        <w:tab/>
+        <w:tab/>
+        <w:t xml:space="preserve">}</w:t>
+      </w:r>
+    </w:p>
+    <w:p>
+      <w:pPr>
+        <w:spacing w:before="0" w:after="200" w:line="276"/>
+        <w:ind w:right="0" w:left="0" w:firstLine="0"/>
+        <w:jc w:val="left"/>
+        <w:rPr>
+          <w:rFonts w:ascii="Calibri" w:hAnsi="Calibri" w:cs="Calibri" w:eastAsia="Calibri"/>
+          <w:color w:val="auto"/>
+          <w:spacing w:val="0"/>
+          <w:position w:val="0"/>
+          <w:sz w:val="22"/>
+          <w:shd w:fill="auto" w:val="clear"/>
+        </w:rPr>
+      </w:pPr>
+    </w:p>
+    <w:p>
+      <w:pPr>
+        <w:spacing w:before="0" w:after="200" w:line="276"/>
+        <w:ind w:right="0" w:left="0" w:firstLine="0"/>
+        <w:jc w:val="left"/>
+        <w:rPr>
+          <w:rFonts w:ascii="Calibri" w:hAnsi="Calibri" w:cs="Calibri" w:eastAsia="Calibri"/>
+          <w:color w:val="auto"/>
+          <w:spacing w:val="0"/>
+          <w:position w:val="0"/>
+          <w:sz w:val="22"/>
+          <w:shd w:fill="auto" w:val="clear"/>
+        </w:rPr>
+      </w:pPr>
+      <w:r>
+        <w:rPr>
+          <w:rFonts w:ascii="Calibri" w:hAnsi="Calibri" w:cs="Calibri" w:eastAsia="Calibri"/>
+          <w:color w:val="auto"/>
+          <w:spacing w:val="0"/>
+          <w:position w:val="0"/>
+          <w:sz w:val="22"/>
+          <w:shd w:fill="auto" w:val="clear"/>
+        </w:rPr>
         <w:t xml:space="preserve">-Particules</w:t>
+      </w:r>
+    </w:p>
+    <w:p>
+      <w:pPr>
+        <w:spacing w:before="0" w:after="200" w:line="276"/>
+        <w:ind w:right="0" w:left="0" w:firstLine="0"/>
+        <w:jc w:val="left"/>
+        <w:rPr>
+          <w:rFonts w:ascii="Calibri" w:hAnsi="Calibri" w:cs="Calibri" w:eastAsia="Calibri"/>
+          <w:color w:val="auto"/>
+          <w:spacing w:val="0"/>
+          <w:position w:val="0"/>
+          <w:sz w:val="22"/>
+          <w:shd w:fill="auto" w:val="clear"/>
+        </w:rPr>
+      </w:pPr>
+      <w:r>
+        <w:rPr>
+          <w:rFonts w:ascii="Calibri" w:hAnsi="Calibri" w:cs="Calibri" w:eastAsia="Calibri"/>
+          <w:color w:val="auto"/>
+          <w:spacing w:val="0"/>
+          <w:position w:val="0"/>
+          <w:sz w:val="22"/>
+          <w:shd w:fill="auto" w:val="clear"/>
+        </w:rPr>
+        <w:t xml:space="preserve">Lorsque l'utilisateur clique sur Particules, un mesh de points d'une quantité finie est généré. Ces points sont à des positions aléatoires, de couleur blanches et chargent une texture fournie dans l'application (fire.jpg)</w:t>
+      </w:r>
+    </w:p>
+    <w:p>
+      <w:pPr>
+        <w:spacing w:before="0" w:after="200" w:line="276"/>
+        <w:ind w:right="0" w:left="0" w:firstLine="0"/>
+        <w:jc w:val="left"/>
+        <w:rPr>
+          <w:rFonts w:ascii="Consolas" w:hAnsi="Consolas" w:cs="Consolas" w:eastAsia="Consolas"/>
+          <w:color w:val="000000"/>
+          <w:spacing w:val="0"/>
+          <w:position w:val="0"/>
+          <w:sz w:val="19"/>
+          <w:shd w:fill="auto" w:val="clear"/>
+        </w:rPr>
+      </w:pPr>
+      <w:r>
+        <w:rPr>
+          <w:rFonts w:ascii="Consolas" w:hAnsi="Consolas" w:cs="Consolas" w:eastAsia="Consolas"/>
+          <w:color w:val="0000FF"/>
+          <w:spacing w:val="0"/>
+          <w:position w:val="0"/>
+          <w:sz w:val="19"/>
+          <w:shd w:fill="auto" w:val="clear"/>
+        </w:rPr>
+        <w:t xml:space="preserve">void</w:t>
+      </w:r>
+      <w:r>
+        <w:rPr>
+          <w:rFonts w:ascii="Consolas" w:hAnsi="Consolas" w:cs="Consolas" w:eastAsia="Consolas"/>
+          <w:color w:val="000000"/>
+          <w:spacing w:val="0"/>
+          <w:position w:val="0"/>
+          <w:sz w:val="19"/>
+          <w:shd w:fill="auto" w:val="clear"/>
+        </w:rPr>
+        <w:t xml:space="preserve"> </w:t>
+      </w:r>
+      <w:r>
+        <w:rPr>
+          <w:rFonts w:ascii="Consolas" w:hAnsi="Consolas" w:cs="Consolas" w:eastAsia="Consolas"/>
+          <w:color w:val="2B91AF"/>
+          <w:spacing w:val="0"/>
+          <w:position w:val="0"/>
+          <w:sz w:val="19"/>
+          <w:shd w:fill="auto" w:val="clear"/>
+        </w:rPr>
+        <w:t xml:space="preserve">Renderer</w:t>
+      </w:r>
+      <w:r>
+        <w:rPr>
+          <w:rFonts w:ascii="Consolas" w:hAnsi="Consolas" w:cs="Consolas" w:eastAsia="Consolas"/>
+          <w:color w:val="000000"/>
+          <w:spacing w:val="0"/>
+          <w:position w:val="0"/>
+          <w:sz w:val="19"/>
+          <w:shd w:fill="auto" w:val="clear"/>
+        </w:rPr>
+        <w:t xml:space="preserve">::setupParticles() {</w:t>
+      </w:r>
+    </w:p>
+    <w:p>
+      <w:pPr>
+        <w:spacing w:before="0" w:after="200" w:line="276"/>
+        <w:ind w:right="0" w:left="0" w:firstLine="0"/>
+        <w:jc w:val="left"/>
+        <w:rPr>
+          <w:rFonts w:ascii="Consolas" w:hAnsi="Consolas" w:cs="Consolas" w:eastAsia="Consolas"/>
+          <w:color w:val="000000"/>
+          <w:spacing w:val="0"/>
+          <w:position w:val="0"/>
+          <w:sz w:val="19"/>
+          <w:shd w:fill="auto" w:val="clear"/>
+        </w:rPr>
+      </w:pPr>
+      <w:r>
+        <w:rPr>
+          <w:rFonts w:ascii="Consolas" w:hAnsi="Consolas" w:cs="Consolas" w:eastAsia="Consolas"/>
+          <w:color w:val="000000"/>
+          <w:spacing w:val="0"/>
+          <w:position w:val="0"/>
+          <w:sz w:val="19"/>
+          <w:shd w:fill="auto" w:val="clear"/>
+        </w:rPr>
+        <w:tab/>
+        <w:t xml:space="preserve">meshParticles.clear();</w:t>
+      </w:r>
+    </w:p>
+    <w:p>
+      <w:pPr>
+        <w:spacing w:before="0" w:after="200" w:line="276"/>
+        <w:ind w:right="0" w:left="0" w:firstLine="0"/>
+        <w:jc w:val="left"/>
+        <w:rPr>
+          <w:rFonts w:ascii="Consolas" w:hAnsi="Consolas" w:cs="Consolas" w:eastAsia="Consolas"/>
+          <w:color w:val="000000"/>
+          <w:spacing w:val="0"/>
+          <w:position w:val="0"/>
+          <w:sz w:val="19"/>
+          <w:shd w:fill="auto" w:val="clear"/>
+        </w:rPr>
+      </w:pPr>
+      <w:r>
+        <w:rPr>
+          <w:rFonts w:ascii="Consolas" w:hAnsi="Consolas" w:cs="Consolas" w:eastAsia="Consolas"/>
+          <w:color w:val="000000"/>
+          <w:spacing w:val="0"/>
+          <w:position w:val="0"/>
+          <w:sz w:val="19"/>
+          <w:shd w:fill="auto" w:val="clear"/>
+        </w:rPr>
+        <w:tab/>
+        <w:t xml:space="preserve">meshParticles.setMode(</w:t>
+      </w:r>
+      <w:r>
+        <w:rPr>
+          <w:rFonts w:ascii="Consolas" w:hAnsi="Consolas" w:cs="Consolas" w:eastAsia="Consolas"/>
+          <w:color w:val="2F4F4F"/>
+          <w:spacing w:val="0"/>
+          <w:position w:val="0"/>
+          <w:sz w:val="19"/>
+          <w:shd w:fill="auto" w:val="clear"/>
+        </w:rPr>
+        <w:t xml:space="preserve">OF_PRIMITIVE_POINTS</w:t>
+      </w:r>
+      <w:r>
+        <w:rPr>
+          <w:rFonts w:ascii="Consolas" w:hAnsi="Consolas" w:cs="Consolas" w:eastAsia="Consolas"/>
+          <w:color w:val="000000"/>
+          <w:spacing w:val="0"/>
+          <w:position w:val="0"/>
+          <w:sz w:val="19"/>
+          <w:shd w:fill="auto" w:val="clear"/>
+        </w:rPr>
+        <w:t xml:space="preserve">);</w:t>
+      </w:r>
+    </w:p>
+    <w:p>
+      <w:pPr>
+        <w:spacing w:before="0" w:after="200" w:line="276"/>
+        <w:ind w:right="0" w:left="0" w:firstLine="0"/>
+        <w:jc w:val="left"/>
+        <w:rPr>
+          <w:rFonts w:ascii="Consolas" w:hAnsi="Consolas" w:cs="Consolas" w:eastAsia="Consolas"/>
+          <w:color w:val="000000"/>
+          <w:spacing w:val="0"/>
+          <w:position w:val="0"/>
+          <w:sz w:val="19"/>
+          <w:shd w:fill="auto" w:val="clear"/>
+        </w:rPr>
+      </w:pPr>
+      <w:r>
+        <w:rPr>
+          <w:rFonts w:ascii="Consolas" w:hAnsi="Consolas" w:cs="Consolas" w:eastAsia="Consolas"/>
+          <w:color w:val="000000"/>
+          <w:spacing w:val="0"/>
+          <w:position w:val="0"/>
+          <w:sz w:val="19"/>
+          <w:shd w:fill="auto" w:val="clear"/>
+        </w:rPr>
+        <w:tab/>
+      </w:r>
+      <w:r>
+        <w:rPr>
+          <w:rFonts w:ascii="Consolas" w:hAnsi="Consolas" w:cs="Consolas" w:eastAsia="Consolas"/>
+          <w:color w:val="0000FF"/>
+          <w:spacing w:val="0"/>
+          <w:position w:val="0"/>
+          <w:sz w:val="19"/>
+          <w:shd w:fill="auto" w:val="clear"/>
+        </w:rPr>
+        <w:t xml:space="preserve">for</w:t>
+      </w:r>
+      <w:r>
+        <w:rPr>
+          <w:rFonts w:ascii="Consolas" w:hAnsi="Consolas" w:cs="Consolas" w:eastAsia="Consolas"/>
+          <w:color w:val="000000"/>
+          <w:spacing w:val="0"/>
+          <w:position w:val="0"/>
+          <w:sz w:val="19"/>
+          <w:shd w:fill="auto" w:val="clear"/>
+        </w:rPr>
+        <w:t xml:space="preserve"> (</w:t>
+      </w:r>
+      <w:r>
+        <w:rPr>
+          <w:rFonts w:ascii="Consolas" w:hAnsi="Consolas" w:cs="Consolas" w:eastAsia="Consolas"/>
+          <w:color w:val="0000FF"/>
+          <w:spacing w:val="0"/>
+          <w:position w:val="0"/>
+          <w:sz w:val="19"/>
+          <w:shd w:fill="auto" w:val="clear"/>
+        </w:rPr>
+        <w:t xml:space="preserve">int</w:t>
+      </w:r>
+      <w:r>
+        <w:rPr>
+          <w:rFonts w:ascii="Consolas" w:hAnsi="Consolas" w:cs="Consolas" w:eastAsia="Consolas"/>
+          <w:color w:val="000000"/>
+          <w:spacing w:val="0"/>
+          <w:position w:val="0"/>
+          <w:sz w:val="19"/>
+          <w:shd w:fill="auto" w:val="clear"/>
+        </w:rPr>
+        <w:t xml:space="preserve"> i = 0; i &lt; nbrParticles; i++) {</w:t>
+      </w:r>
+    </w:p>
+    <w:p>
+      <w:pPr>
+        <w:spacing w:before="0" w:after="200" w:line="276"/>
+        <w:ind w:right="0" w:left="0" w:firstLine="0"/>
+        <w:jc w:val="left"/>
+        <w:rPr>
+          <w:rFonts w:ascii="Consolas" w:hAnsi="Consolas" w:cs="Consolas" w:eastAsia="Consolas"/>
+          <w:color w:val="000000"/>
+          <w:spacing w:val="0"/>
+          <w:position w:val="0"/>
+          <w:sz w:val="19"/>
+          <w:shd w:fill="auto" w:val="clear"/>
+        </w:rPr>
+      </w:pPr>
+      <w:r>
+        <w:rPr>
+          <w:rFonts w:ascii="Consolas" w:hAnsi="Consolas" w:cs="Consolas" w:eastAsia="Consolas"/>
+          <w:color w:val="000000"/>
+          <w:spacing w:val="0"/>
+          <w:position w:val="0"/>
+          <w:sz w:val="19"/>
+          <w:shd w:fill="auto" w:val="clear"/>
+        </w:rPr>
+        <w:tab/>
+        <w:tab/>
+      </w:r>
+      <w:r>
+        <w:rPr>
+          <w:rFonts w:ascii="Consolas" w:hAnsi="Consolas" w:cs="Consolas" w:eastAsia="Consolas"/>
+          <w:color w:val="2B91AF"/>
+          <w:spacing w:val="0"/>
+          <w:position w:val="0"/>
+          <w:sz w:val="19"/>
+          <w:shd w:fill="auto" w:val="clear"/>
+        </w:rPr>
+        <w:t xml:space="preserve">ofVec2f</w:t>
+      </w:r>
+      <w:r>
+        <w:rPr>
+          <w:rFonts w:ascii="Consolas" w:hAnsi="Consolas" w:cs="Consolas" w:eastAsia="Consolas"/>
+          <w:color w:val="000000"/>
+          <w:spacing w:val="0"/>
+          <w:position w:val="0"/>
+          <w:sz w:val="19"/>
+          <w:shd w:fill="auto" w:val="clear"/>
+        </w:rPr>
+        <w:t xml:space="preserve"> p = </w:t>
+      </w:r>
+      <w:r>
+        <w:rPr>
+          <w:rFonts w:ascii="Consolas" w:hAnsi="Consolas" w:cs="Consolas" w:eastAsia="Consolas"/>
+          <w:color w:val="2B91AF"/>
+          <w:spacing w:val="0"/>
+          <w:position w:val="0"/>
+          <w:sz w:val="19"/>
+          <w:shd w:fill="auto" w:val="clear"/>
+        </w:rPr>
+        <w:t xml:space="preserve">ofVec2f</w:t>
+      </w:r>
+      <w:r>
+        <w:rPr>
+          <w:rFonts w:ascii="Consolas" w:hAnsi="Consolas" w:cs="Consolas" w:eastAsia="Consolas"/>
+          <w:color w:val="000000"/>
+          <w:spacing w:val="0"/>
+          <w:position w:val="0"/>
+          <w:sz w:val="19"/>
+          <w:shd w:fill="auto" w:val="clear"/>
+        </w:rPr>
+        <w:t xml:space="preserve">(ofRandom(0, ofGetWidth()), ofRandom(0, ofGetHeight()));</w:t>
+      </w:r>
+    </w:p>
+    <w:p>
+      <w:pPr>
+        <w:spacing w:before="0" w:after="200" w:line="276"/>
+        <w:ind w:right="0" w:left="0" w:firstLine="0"/>
+        <w:jc w:val="left"/>
+        <w:rPr>
+          <w:rFonts w:ascii="Consolas" w:hAnsi="Consolas" w:cs="Consolas" w:eastAsia="Consolas"/>
+          <w:color w:val="000000"/>
+          <w:spacing w:val="0"/>
+          <w:position w:val="0"/>
+          <w:sz w:val="19"/>
+          <w:shd w:fill="auto" w:val="clear"/>
+        </w:rPr>
+      </w:pPr>
+      <w:r>
+        <w:rPr>
+          <w:rFonts w:ascii="Consolas" w:hAnsi="Consolas" w:cs="Consolas" w:eastAsia="Consolas"/>
+          <w:color w:val="000000"/>
+          <w:spacing w:val="0"/>
+          <w:position w:val="0"/>
+          <w:sz w:val="19"/>
+          <w:shd w:fill="auto" w:val="clear"/>
+        </w:rPr>
+        <w:tab/>
+        <w:tab/>
+        <w:t xml:space="preserve">meshParticles.addVertex(p);</w:t>
+      </w:r>
+    </w:p>
+    <w:p>
+      <w:pPr>
+        <w:spacing w:before="0" w:after="200" w:line="276"/>
+        <w:ind w:right="0" w:left="0" w:firstLine="0"/>
+        <w:jc w:val="left"/>
+        <w:rPr>
+          <w:rFonts w:ascii="Consolas" w:hAnsi="Consolas" w:cs="Consolas" w:eastAsia="Consolas"/>
+          <w:color w:val="000000"/>
+          <w:spacing w:val="0"/>
+          <w:position w:val="0"/>
+          <w:sz w:val="19"/>
+          <w:shd w:fill="auto" w:val="clear"/>
+        </w:rPr>
+      </w:pPr>
+      <w:r>
+        <w:rPr>
+          <w:rFonts w:ascii="Consolas" w:hAnsi="Consolas" w:cs="Consolas" w:eastAsia="Consolas"/>
+          <w:color w:val="000000"/>
+          <w:spacing w:val="0"/>
+          <w:position w:val="0"/>
+          <w:sz w:val="19"/>
+          <w:shd w:fill="auto" w:val="clear"/>
+        </w:rPr>
+        <w:tab/>
+        <w:tab/>
+        <w:t xml:space="preserve">meshParticles.addColor(</w:t>
+      </w:r>
+      <w:r>
+        <w:rPr>
+          <w:rFonts w:ascii="Consolas" w:hAnsi="Consolas" w:cs="Consolas" w:eastAsia="Consolas"/>
+          <w:color w:val="2B91AF"/>
+          <w:spacing w:val="0"/>
+          <w:position w:val="0"/>
+          <w:sz w:val="19"/>
+          <w:shd w:fill="auto" w:val="clear"/>
+        </w:rPr>
+        <w:t xml:space="preserve">ofColor</w:t>
+      </w:r>
+      <w:r>
+        <w:rPr>
+          <w:rFonts w:ascii="Consolas" w:hAnsi="Consolas" w:cs="Consolas" w:eastAsia="Consolas"/>
+          <w:color w:val="000000"/>
+          <w:spacing w:val="0"/>
+          <w:position w:val="0"/>
+          <w:sz w:val="19"/>
+          <w:shd w:fill="auto" w:val="clear"/>
+        </w:rPr>
+        <w:t xml:space="preserve">(255,255,255));</w:t>
+      </w:r>
+    </w:p>
+    <w:p>
+      <w:pPr>
+        <w:spacing w:before="0" w:after="200" w:line="276"/>
+        <w:ind w:right="0" w:left="0" w:firstLine="0"/>
+        <w:jc w:val="left"/>
+        <w:rPr>
+          <w:rFonts w:ascii="Consolas" w:hAnsi="Consolas" w:cs="Consolas" w:eastAsia="Consolas"/>
+          <w:color w:val="000000"/>
+          <w:spacing w:val="0"/>
+          <w:position w:val="0"/>
+          <w:sz w:val="19"/>
+          <w:shd w:fill="auto" w:val="clear"/>
+        </w:rPr>
+      </w:pPr>
+      <w:r>
+        <w:rPr>
+          <w:rFonts w:ascii="Consolas" w:hAnsi="Consolas" w:cs="Consolas" w:eastAsia="Consolas"/>
+          <w:color w:val="000000"/>
+          <w:spacing w:val="0"/>
+          <w:position w:val="0"/>
+          <w:sz w:val="19"/>
+          <w:shd w:fill="auto" w:val="clear"/>
+        </w:rPr>
+        <w:tab/>
+        <w:t xml:space="preserve">}</w:t>
+      </w:r>
+    </w:p>
+    <w:p>
+      <w:pPr>
+        <w:spacing w:before="0" w:after="200" w:line="276"/>
+        <w:ind w:right="0" w:left="0" w:firstLine="0"/>
+        <w:jc w:val="left"/>
+        <w:rPr>
+          <w:rFonts w:ascii="Consolas" w:hAnsi="Consolas" w:cs="Consolas" w:eastAsia="Consolas"/>
+          <w:color w:val="000000"/>
+          <w:spacing w:val="0"/>
+          <w:position w:val="0"/>
+          <w:sz w:val="19"/>
+          <w:shd w:fill="auto" w:val="clear"/>
+        </w:rPr>
+      </w:pPr>
+      <w:r>
+        <w:rPr>
+          <w:rFonts w:ascii="Consolas" w:hAnsi="Consolas" w:cs="Consolas" w:eastAsia="Consolas"/>
+          <w:color w:val="000000"/>
+          <w:spacing w:val="0"/>
+          <w:position w:val="0"/>
+          <w:sz w:val="19"/>
+          <w:shd w:fill="auto" w:val="clear"/>
+        </w:rPr>
+        <w:tab/>
+        <w:t xml:space="preserve">ofDisableArbTex();</w:t>
+      </w:r>
+    </w:p>
+    <w:p>
+      <w:pPr>
+        <w:spacing w:before="0" w:after="200" w:line="276"/>
+        <w:ind w:right="0" w:left="0" w:firstLine="0"/>
+        <w:jc w:val="left"/>
+        <w:rPr>
+          <w:rFonts w:ascii="Consolas" w:hAnsi="Consolas" w:cs="Consolas" w:eastAsia="Consolas"/>
+          <w:color w:val="000000"/>
+          <w:spacing w:val="0"/>
+          <w:position w:val="0"/>
+          <w:sz w:val="19"/>
+          <w:shd w:fill="auto" w:val="clear"/>
+        </w:rPr>
+      </w:pPr>
+      <w:r>
+        <w:rPr>
+          <w:rFonts w:ascii="Consolas" w:hAnsi="Consolas" w:cs="Consolas" w:eastAsia="Consolas"/>
+          <w:color w:val="000000"/>
+          <w:spacing w:val="0"/>
+          <w:position w:val="0"/>
+          <w:sz w:val="19"/>
+          <w:shd w:fill="auto" w:val="clear"/>
+        </w:rPr>
+        <w:tab/>
+        <w:t xml:space="preserve">textureParticles.loadImage(</w:t>
+      </w:r>
+      <w:r>
+        <w:rPr>
+          <w:rFonts w:ascii="Consolas" w:hAnsi="Consolas" w:cs="Consolas" w:eastAsia="Consolas"/>
+          <w:color w:val="A31515"/>
+          <w:spacing w:val="0"/>
+          <w:position w:val="0"/>
+          <w:sz w:val="19"/>
+          <w:shd w:fill="auto" w:val="clear"/>
+        </w:rPr>
+        <w:t xml:space="preserve">"fire.jpg"</w:t>
+      </w:r>
+      <w:r>
+        <w:rPr>
+          <w:rFonts w:ascii="Consolas" w:hAnsi="Consolas" w:cs="Consolas" w:eastAsia="Consolas"/>
+          <w:color w:val="000000"/>
+          <w:spacing w:val="0"/>
+          <w:position w:val="0"/>
+          <w:sz w:val="19"/>
+          <w:shd w:fill="auto" w:val="clear"/>
+        </w:rPr>
+        <w:t xml:space="preserve">);</w:t>
+      </w:r>
+    </w:p>
+    <w:p>
+      <w:pPr>
+        <w:spacing w:before="0" w:after="200" w:line="276"/>
+        <w:ind w:right="0" w:left="0" w:firstLine="0"/>
+        <w:jc w:val="left"/>
+        <w:rPr>
+          <w:rFonts w:ascii="Consolas" w:hAnsi="Consolas" w:cs="Consolas" w:eastAsia="Consolas"/>
+          <w:color w:val="000000"/>
+          <w:spacing w:val="0"/>
+          <w:position w:val="0"/>
+          <w:sz w:val="19"/>
+          <w:shd w:fill="auto" w:val="clear"/>
+        </w:rPr>
+      </w:pPr>
+      <w:r>
+        <w:rPr>
+          <w:rFonts w:ascii="Consolas" w:hAnsi="Consolas" w:cs="Consolas" w:eastAsia="Consolas"/>
+          <w:color w:val="000000"/>
+          <w:spacing w:val="0"/>
+          <w:position w:val="0"/>
+          <w:sz w:val="19"/>
+          <w:shd w:fill="auto" w:val="clear"/>
+        </w:rPr>
+        <w:tab/>
+        <w:t xml:space="preserve">glPointSize(28);</w:t>
+      </w:r>
+    </w:p>
+    <w:p>
+      <w:pPr>
+        <w:spacing w:before="0" w:after="200" w:line="276"/>
+        <w:ind w:right="0" w:left="0" w:firstLine="0"/>
+        <w:jc w:val="left"/>
+        <w:rPr>
+          <w:rFonts w:ascii="Consolas" w:hAnsi="Consolas" w:cs="Consolas" w:eastAsia="Consolas"/>
+          <w:color w:val="000000"/>
+          <w:spacing w:val="0"/>
+          <w:position w:val="0"/>
+          <w:sz w:val="19"/>
+          <w:shd w:fill="auto" w:val="clear"/>
+        </w:rPr>
+      </w:pPr>
+      <w:r>
+        <w:rPr>
+          <w:rFonts w:ascii="Consolas" w:hAnsi="Consolas" w:cs="Consolas" w:eastAsia="Consolas"/>
+          <w:color w:val="000000"/>
+          <w:spacing w:val="0"/>
+          <w:position w:val="0"/>
+          <w:sz w:val="19"/>
+          <w:shd w:fill="auto" w:val="clear"/>
+        </w:rPr>
+        <w:tab/>
+        <w:t xml:space="preserve">isParticlesON = !isParticlesON;</w:t>
+      </w:r>
+    </w:p>
+    <w:p>
+      <w:pPr>
+        <w:spacing w:before="0" w:after="200" w:line="276"/>
+        <w:ind w:right="0" w:left="0" w:firstLine="0"/>
+        <w:jc w:val="left"/>
+        <w:rPr>
+          <w:rFonts w:ascii="Consolas" w:hAnsi="Consolas" w:cs="Consolas" w:eastAsia="Consolas"/>
+          <w:color w:val="000000"/>
+          <w:spacing w:val="0"/>
+          <w:position w:val="0"/>
+          <w:sz w:val="19"/>
+          <w:shd w:fill="auto" w:val="clear"/>
+        </w:rPr>
+      </w:pPr>
+      <w:r>
+        <w:rPr>
+          <w:rFonts w:ascii="Consolas" w:hAnsi="Consolas" w:cs="Consolas" w:eastAsia="Consolas"/>
+          <w:color w:val="000000"/>
+          <w:spacing w:val="0"/>
+          <w:position w:val="0"/>
+          <w:sz w:val="19"/>
+          <w:shd w:fill="auto" w:val="clear"/>
+        </w:rPr>
+        <w:tab/>
+        <w:t xml:space="preserve">isProceduralGeometryON = !isProceduralGeometryON;</w:t>
+      </w:r>
+    </w:p>
+    <w:p>
+      <w:pPr>
+        <w:spacing w:before="0" w:after="200" w:line="276"/>
+        <w:ind w:right="0" w:left="0" w:firstLine="0"/>
+        <w:jc w:val="left"/>
+        <w:rPr>
+          <w:rFonts w:ascii="Consolas" w:hAnsi="Consolas" w:cs="Consolas" w:eastAsia="Consolas"/>
+          <w:color w:val="000000"/>
+          <w:spacing w:val="0"/>
+          <w:position w:val="0"/>
+          <w:sz w:val="19"/>
+          <w:shd w:fill="auto" w:val="clear"/>
+        </w:rPr>
+      </w:pPr>
+    </w:p>
+    <w:p>
+      <w:pPr>
+        <w:spacing w:before="0" w:after="200" w:line="276"/>
+        <w:ind w:right="0" w:left="0" w:firstLine="0"/>
+        <w:jc w:val="left"/>
+        <w:rPr>
+          <w:rFonts w:ascii="Consolas" w:hAnsi="Consolas" w:cs="Consolas" w:eastAsia="Consolas"/>
+          <w:color w:val="000000"/>
+          <w:spacing w:val="0"/>
+          <w:position w:val="0"/>
+          <w:sz w:val="19"/>
+          <w:shd w:fill="auto" w:val="clear"/>
+        </w:rPr>
+      </w:pPr>
+    </w:p>
+    <w:p>
+      <w:pPr>
+        <w:spacing w:before="0" w:after="200" w:line="276"/>
+        <w:ind w:right="0" w:left="0" w:firstLine="0"/>
+        <w:jc w:val="left"/>
+        <w:rPr>
+          <w:rFonts w:ascii="Consolas" w:hAnsi="Consolas" w:cs="Consolas" w:eastAsia="Consolas"/>
+          <w:color w:val="000000"/>
+          <w:spacing w:val="0"/>
+          <w:position w:val="0"/>
+          <w:sz w:val="19"/>
+          <w:shd w:fill="auto" w:val="clear"/>
+        </w:rPr>
+      </w:pPr>
+      <w:r>
+        <w:rPr>
+          <w:rFonts w:ascii="Consolas" w:hAnsi="Consolas" w:cs="Consolas" w:eastAsia="Consolas"/>
+          <w:color w:val="000000"/>
+          <w:spacing w:val="0"/>
+          <w:position w:val="0"/>
+          <w:sz w:val="19"/>
+          <w:shd w:fill="auto" w:val="clear"/>
+        </w:rPr>
+        <w:t xml:space="preserve">}</w:t>
+      </w:r>
+    </w:p>
+    <w:p>
+      <w:pPr>
+        <w:spacing w:before="0" w:after="200" w:line="276"/>
+        <w:ind w:right="0" w:left="0" w:firstLine="0"/>
+        <w:jc w:val="left"/>
+        <w:rPr>
+          <w:rFonts w:ascii="Consolas" w:hAnsi="Consolas" w:cs="Consolas" w:eastAsia="Consolas"/>
+          <w:color w:val="000000"/>
+          <w:spacing w:val="0"/>
+          <w:position w:val="0"/>
+          <w:sz w:val="19"/>
+          <w:shd w:fill="auto" w:val="clear"/>
+        </w:rPr>
+      </w:pPr>
+      <w:r>
+        <w:rPr>
+          <w:rFonts w:ascii="Consolas" w:hAnsi="Consolas" w:cs="Consolas" w:eastAsia="Consolas"/>
+          <w:color w:val="000000"/>
+          <w:spacing w:val="0"/>
+          <w:position w:val="0"/>
+          <w:sz w:val="19"/>
+          <w:shd w:fill="auto" w:val="clear"/>
+        </w:rPr>
+        <w:t xml:space="preserve">Dans le draw</w:t>
+      </w:r>
+    </w:p>
+    <w:p>
+      <w:pPr>
+        <w:spacing w:before="0" w:after="200" w:line="276"/>
+        <w:ind w:right="0" w:left="0" w:firstLine="0"/>
+        <w:jc w:val="left"/>
+        <w:rPr>
+          <w:rFonts w:ascii="Consolas" w:hAnsi="Consolas" w:cs="Consolas" w:eastAsia="Consolas"/>
+          <w:color w:val="000000"/>
+          <w:spacing w:val="0"/>
+          <w:position w:val="0"/>
+          <w:sz w:val="19"/>
+          <w:shd w:fill="auto" w:val="clear"/>
+        </w:rPr>
+      </w:pPr>
+      <w:r>
+        <w:rPr>
+          <w:rFonts w:ascii="Consolas" w:hAnsi="Consolas" w:cs="Consolas" w:eastAsia="Consolas"/>
+          <w:color w:val="000000"/>
+          <w:spacing w:val="0"/>
+          <w:position w:val="0"/>
+          <w:sz w:val="19"/>
+          <w:shd w:fill="auto" w:val="clear"/>
+        </w:rPr>
+        <w:tab/>
+        <w:tab/>
+      </w:r>
+      <w:r>
+        <w:rPr>
+          <w:rFonts w:ascii="Consolas" w:hAnsi="Consolas" w:cs="Consolas" w:eastAsia="Consolas"/>
+          <w:color w:val="0000FF"/>
+          <w:spacing w:val="0"/>
+          <w:position w:val="0"/>
+          <w:sz w:val="19"/>
+          <w:shd w:fill="auto" w:val="clear"/>
+        </w:rPr>
+        <w:t xml:space="preserve">if</w:t>
+      </w:r>
+      <w:r>
+        <w:rPr>
+          <w:rFonts w:ascii="Consolas" w:hAnsi="Consolas" w:cs="Consolas" w:eastAsia="Consolas"/>
+          <w:color w:val="000000"/>
+          <w:spacing w:val="0"/>
+          <w:position w:val="0"/>
+          <w:sz w:val="19"/>
+          <w:shd w:fill="auto" w:val="clear"/>
+        </w:rPr>
+        <w:t xml:space="preserve"> (renderer-&gt;isParticlesON) {</w:t>
+      </w:r>
+    </w:p>
+    <w:p>
+      <w:pPr>
+        <w:spacing w:before="0" w:after="200" w:line="276"/>
+        <w:ind w:right="0" w:left="0" w:firstLine="0"/>
+        <w:jc w:val="left"/>
+        <w:rPr>
+          <w:rFonts w:ascii="Consolas" w:hAnsi="Consolas" w:cs="Consolas" w:eastAsia="Consolas"/>
+          <w:color w:val="000000"/>
+          <w:spacing w:val="0"/>
+          <w:position w:val="0"/>
+          <w:sz w:val="19"/>
+          <w:shd w:fill="auto" w:val="clear"/>
+        </w:rPr>
+      </w:pPr>
+      <w:r>
+        <w:rPr>
+          <w:rFonts w:ascii="Consolas" w:hAnsi="Consolas" w:cs="Consolas" w:eastAsia="Consolas"/>
+          <w:color w:val="000000"/>
+          <w:spacing w:val="0"/>
+          <w:position w:val="0"/>
+          <w:sz w:val="19"/>
+          <w:shd w:fill="auto" w:val="clear"/>
+        </w:rPr>
+        <w:tab/>
+        <w:tab/>
+        <w:tab/>
+        <w:t xml:space="preserve">ofEnableAlphaBlending();</w:t>
+      </w:r>
+    </w:p>
+    <w:p>
+      <w:pPr>
+        <w:spacing w:before="0" w:after="200" w:line="276"/>
+        <w:ind w:right="0" w:left="0" w:firstLine="0"/>
+        <w:jc w:val="left"/>
+        <w:rPr>
+          <w:rFonts w:ascii="Consolas" w:hAnsi="Consolas" w:cs="Consolas" w:eastAsia="Consolas"/>
+          <w:color w:val="000000"/>
+          <w:spacing w:val="0"/>
+          <w:position w:val="0"/>
+          <w:sz w:val="19"/>
+          <w:shd w:fill="auto" w:val="clear"/>
+        </w:rPr>
+      </w:pPr>
+      <w:r>
+        <w:rPr>
+          <w:rFonts w:ascii="Consolas" w:hAnsi="Consolas" w:cs="Consolas" w:eastAsia="Consolas"/>
+          <w:color w:val="000000"/>
+          <w:spacing w:val="0"/>
+          <w:position w:val="0"/>
+          <w:sz w:val="19"/>
+          <w:shd w:fill="auto" w:val="clear"/>
+        </w:rPr>
+        <w:tab/>
+        <w:tab/>
+        <w:tab/>
+        <w:t xml:space="preserve">ofEnablePointSprites();</w:t>
+      </w:r>
+    </w:p>
+    <w:p>
+      <w:pPr>
+        <w:spacing w:before="0" w:after="200" w:line="276"/>
+        <w:ind w:right="0" w:left="0" w:firstLine="0"/>
+        <w:jc w:val="left"/>
+        <w:rPr>
+          <w:rFonts w:ascii="Consolas" w:hAnsi="Consolas" w:cs="Consolas" w:eastAsia="Consolas"/>
+          <w:color w:val="000000"/>
+          <w:spacing w:val="0"/>
+          <w:position w:val="0"/>
+          <w:sz w:val="19"/>
+          <w:shd w:fill="auto" w:val="clear"/>
+        </w:rPr>
+      </w:pPr>
+      <w:r>
+        <w:rPr>
+          <w:rFonts w:ascii="Consolas" w:hAnsi="Consolas" w:cs="Consolas" w:eastAsia="Consolas"/>
+          <w:color w:val="000000"/>
+          <w:spacing w:val="0"/>
+          <w:position w:val="0"/>
+          <w:sz w:val="19"/>
+          <w:shd w:fill="auto" w:val="clear"/>
+        </w:rPr>
+        <w:tab/>
+        <w:tab/>
+        <w:tab/>
+        <w:t xml:space="preserve">renderer-&gt;textureParticles.getTextureReference().bind();</w:t>
+      </w:r>
+    </w:p>
+    <w:p>
+      <w:pPr>
+        <w:spacing w:before="0" w:after="200" w:line="276"/>
+        <w:ind w:right="0" w:left="0" w:firstLine="0"/>
+        <w:jc w:val="left"/>
+        <w:rPr>
+          <w:rFonts w:ascii="Consolas" w:hAnsi="Consolas" w:cs="Consolas" w:eastAsia="Consolas"/>
+          <w:color w:val="000000"/>
+          <w:spacing w:val="0"/>
+          <w:position w:val="0"/>
+          <w:sz w:val="19"/>
+          <w:shd w:fill="auto" w:val="clear"/>
+        </w:rPr>
+      </w:pPr>
+      <w:r>
+        <w:rPr>
+          <w:rFonts w:ascii="Consolas" w:hAnsi="Consolas" w:cs="Consolas" w:eastAsia="Consolas"/>
+          <w:color w:val="000000"/>
+          <w:spacing w:val="0"/>
+          <w:position w:val="0"/>
+          <w:sz w:val="19"/>
+          <w:shd w:fill="auto" w:val="clear"/>
+        </w:rPr>
+        <w:tab/>
+        <w:tab/>
+        <w:tab/>
+        <w:t xml:space="preserve">renderer-&gt;meshParticles.drawFaces();</w:t>
+      </w:r>
+    </w:p>
+    <w:p>
+      <w:pPr>
+        <w:spacing w:before="0" w:after="200" w:line="276"/>
+        <w:ind w:right="0" w:left="0" w:firstLine="0"/>
+        <w:jc w:val="left"/>
+        <w:rPr>
+          <w:rFonts w:ascii="Consolas" w:hAnsi="Consolas" w:cs="Consolas" w:eastAsia="Consolas"/>
+          <w:color w:val="000000"/>
+          <w:spacing w:val="0"/>
+          <w:position w:val="0"/>
+          <w:sz w:val="19"/>
+          <w:shd w:fill="auto" w:val="clear"/>
+        </w:rPr>
+      </w:pPr>
+      <w:r>
+        <w:rPr>
+          <w:rFonts w:ascii="Consolas" w:hAnsi="Consolas" w:cs="Consolas" w:eastAsia="Consolas"/>
+          <w:color w:val="000000"/>
+          <w:spacing w:val="0"/>
+          <w:position w:val="0"/>
+          <w:sz w:val="19"/>
+          <w:shd w:fill="auto" w:val="clear"/>
+        </w:rPr>
+        <w:tab/>
+        <w:tab/>
+        <w:tab/>
+        <w:t xml:space="preserve">renderer-&gt;textureParticles.getTextureReference().unbind();</w:t>
+      </w:r>
+    </w:p>
+    <w:p>
+      <w:pPr>
+        <w:spacing w:before="0" w:after="200" w:line="276"/>
+        <w:ind w:right="0" w:left="0" w:firstLine="0"/>
+        <w:jc w:val="left"/>
+        <w:rPr>
+          <w:rFonts w:ascii="Calibri" w:hAnsi="Calibri" w:cs="Calibri" w:eastAsia="Calibri"/>
+          <w:color w:val="auto"/>
+          <w:spacing w:val="0"/>
+          <w:position w:val="0"/>
+          <w:sz w:val="22"/>
+          <w:shd w:fill="auto" w:val="clear"/>
+        </w:rPr>
+      </w:pPr>
+      <w:r>
+        <w:rPr>
+          <w:rFonts w:ascii="Consolas" w:hAnsi="Consolas" w:cs="Consolas" w:eastAsia="Consolas"/>
+          <w:color w:val="000000"/>
+          <w:spacing w:val="0"/>
+          <w:position w:val="0"/>
+          <w:sz w:val="19"/>
+          <w:shd w:fill="auto" w:val="clear"/>
+        </w:rPr>
+        <w:tab/>
+        <w:tab/>
+        <w:t xml:space="preserve">}</w:t>
       </w:r>
     </w:p>
     <w:p>
@@ -12431,8 +15097,251 @@
           <w:sz w:val="22"/>
           <w:shd w:fill="auto" w:val="clear"/>
         </w:rPr>
-        <w:t xml:space="preserve"> </w:t>
-      </w:r>
+        <w:t xml:space="preserve"> Documentation openframeworks sur la generation procédurale à partir d'une image</w:t>
+      </w:r>
+    </w:p>
+    <w:p>
+      <w:pPr>
+        <w:spacing w:before="0" w:after="200" w:line="276"/>
+        <w:ind w:right="0" w:left="0" w:firstLine="0"/>
+        <w:jc w:val="left"/>
+        <w:rPr>
+          <w:rFonts w:ascii="Calibri" w:hAnsi="Calibri" w:cs="Calibri" w:eastAsia="Calibri"/>
+          <w:color w:val="auto"/>
+          <w:spacing w:val="0"/>
+          <w:position w:val="0"/>
+          <w:sz w:val="22"/>
+          <w:shd w:fill="auto" w:val="clear"/>
+        </w:rPr>
+      </w:pPr>
+      <w:hyperlink xmlns:r="http://schemas.openxmlformats.org/officeDocument/2006/relationships" r:id="docRId5">
+        <w:r>
+          <w:rPr>
+            <w:rFonts w:ascii="Calibri" w:hAnsi="Calibri" w:cs="Calibri" w:eastAsia="Calibri"/>
+            <w:color w:val="0000FF"/>
+            <w:spacing w:val="0"/>
+            <w:position w:val="0"/>
+            <w:sz w:val="22"/>
+            <w:u w:val="single"/>
+            <w:shd w:fill="auto" w:val="clear"/>
+          </w:rPr>
+          <w:t xml:space="preserve">http://openframeworks.cc/ofBook/chapters/generativemesh.html#generativemeshusinganimagetodrivethecreationofamesh</w:t>
+        </w:r>
+      </w:hyperlink>
+    </w:p>
+    <w:p>
+      <w:pPr>
+        <w:spacing w:before="0" w:after="200" w:line="276"/>
+        <w:ind w:right="0" w:left="0" w:firstLine="0"/>
+        <w:jc w:val="left"/>
+        <w:rPr>
+          <w:rFonts w:ascii="Calibri" w:hAnsi="Calibri" w:cs="Calibri" w:eastAsia="Calibri"/>
+          <w:color w:val="auto"/>
+          <w:spacing w:val="0"/>
+          <w:position w:val="0"/>
+          <w:sz w:val="22"/>
+          <w:shd w:fill="auto" w:val="clear"/>
+        </w:rPr>
+      </w:pPr>
+      <w:r>
+        <w:rPr>
+          <w:rFonts w:ascii="Calibri" w:hAnsi="Calibri" w:cs="Calibri" w:eastAsia="Calibri"/>
+          <w:color w:val="auto"/>
+          <w:spacing w:val="0"/>
+          <w:position w:val="0"/>
+          <w:sz w:val="22"/>
+          <w:shd w:fill="auto" w:val="clear"/>
+        </w:rPr>
+        <w:t xml:space="preserve">Tutoriel sur les point sprites</w:t>
+      </w:r>
+    </w:p>
+    <w:p>
+      <w:pPr>
+        <w:spacing w:before="0" w:after="200" w:line="276"/>
+        <w:ind w:right="0" w:left="0" w:firstLine="0"/>
+        <w:jc w:val="left"/>
+        <w:rPr>
+          <w:rFonts w:ascii="Calibri" w:hAnsi="Calibri" w:cs="Calibri" w:eastAsia="Calibri"/>
+          <w:color w:val="auto"/>
+          <w:spacing w:val="0"/>
+          <w:position w:val="0"/>
+          <w:sz w:val="22"/>
+          <w:shd w:fill="auto" w:val="clear"/>
+        </w:rPr>
+      </w:pPr>
+      <w:hyperlink xmlns:r="http://schemas.openxmlformats.org/officeDocument/2006/relationships" r:id="docRId6">
+        <w:r>
+          <w:rPr>
+            <w:rFonts w:ascii="Calibri" w:hAnsi="Calibri" w:cs="Calibri" w:eastAsia="Calibri"/>
+            <w:color w:val="0000FF"/>
+            <w:spacing w:val="0"/>
+            <w:position w:val="0"/>
+            <w:sz w:val="22"/>
+            <w:u w:val="single"/>
+            <w:shd w:fill="auto" w:val="clear"/>
+          </w:rPr>
+          <w:t xml:space="preserve">http://www.kamend.com/2011/11/point-sprites-in-openframeworks/</w:t>
+        </w:r>
+      </w:hyperlink>
+    </w:p>
+    <w:p>
+      <w:pPr>
+        <w:spacing w:before="0" w:after="200" w:line="276"/>
+        <w:ind w:right="0" w:left="0" w:firstLine="0"/>
+        <w:jc w:val="left"/>
+        <w:rPr>
+          <w:rFonts w:ascii="Calibri" w:hAnsi="Calibri" w:cs="Calibri" w:eastAsia="Calibri"/>
+          <w:color w:val="auto"/>
+          <w:spacing w:val="0"/>
+          <w:position w:val="0"/>
+          <w:sz w:val="22"/>
+          <w:shd w:fill="auto" w:val="clear"/>
+        </w:rPr>
+      </w:pPr>
+      <w:r>
+        <w:rPr>
+          <w:rFonts w:ascii="Calibri" w:hAnsi="Calibri" w:cs="Calibri" w:eastAsia="Calibri"/>
+          <w:color w:val="auto"/>
+          <w:spacing w:val="0"/>
+          <w:position w:val="0"/>
+          <w:sz w:val="22"/>
+          <w:shd w:fill="auto" w:val="clear"/>
+        </w:rPr>
+        <w:t xml:space="preserve">Ressources utilisées</w:t>
+      </w:r>
+    </w:p>
+    <w:p>
+      <w:pPr>
+        <w:spacing w:before="0" w:after="200" w:line="276"/>
+        <w:ind w:right="0" w:left="0" w:firstLine="0"/>
+        <w:jc w:val="left"/>
+        <w:rPr>
+          <w:rFonts w:ascii="Calibri" w:hAnsi="Calibri" w:cs="Calibri" w:eastAsia="Calibri"/>
+          <w:color w:val="auto"/>
+          <w:spacing w:val="0"/>
+          <w:position w:val="0"/>
+          <w:sz w:val="22"/>
+          <w:shd w:fill="auto" w:val="clear"/>
+        </w:rPr>
+      </w:pPr>
+      <w:r>
+        <w:rPr>
+          <w:rFonts w:ascii="Calibri" w:hAnsi="Calibri" w:cs="Calibri" w:eastAsia="Calibri"/>
+          <w:color w:val="auto"/>
+          <w:spacing w:val="0"/>
+          <w:position w:val="0"/>
+          <w:sz w:val="22"/>
+          <w:shd w:fill="auto" w:val="clear"/>
+        </w:rPr>
+        <w:t xml:space="preserve">fichier .obj téléchargé sur internet pour fin de tests (airboat.obj)</w:t>
+      </w:r>
+    </w:p>
+    <w:p>
+      <w:pPr>
+        <w:spacing w:before="0" w:after="200" w:line="276"/>
+        <w:ind w:right="0" w:left="0" w:firstLine="0"/>
+        <w:jc w:val="left"/>
+        <w:rPr>
+          <w:rFonts w:ascii="Calibri" w:hAnsi="Calibri" w:cs="Calibri" w:eastAsia="Calibri"/>
+          <w:color w:val="auto"/>
+          <w:spacing w:val="0"/>
+          <w:position w:val="0"/>
+          <w:sz w:val="22"/>
+          <w:shd w:fill="auto" w:val="clear"/>
+        </w:rPr>
+      </w:pPr>
+      <w:hyperlink xmlns:r="http://schemas.openxmlformats.org/officeDocument/2006/relationships" r:id="docRId7">
+        <w:r>
+          <w:rPr>
+            <w:rFonts w:ascii="Calibri" w:hAnsi="Calibri" w:cs="Calibri" w:eastAsia="Calibri"/>
+            <w:color w:val="0000FF"/>
+            <w:spacing w:val="0"/>
+            <w:position w:val="0"/>
+            <w:sz w:val="22"/>
+            <w:u w:val="single"/>
+            <w:shd w:fill="auto" w:val="clear"/>
+          </w:rPr>
+          <w:t xml:space="preserve">http://people.sc.fsu.edu/~jburkardt/data/obj/obj.html</w:t>
+        </w:r>
+      </w:hyperlink>
+    </w:p>
+    <w:p>
+      <w:pPr>
+        <w:spacing w:before="0" w:after="200" w:line="240"/>
+        <w:ind w:right="0" w:left="0" w:firstLine="0"/>
+        <w:jc w:val="left"/>
+        <w:rPr>
+          <w:rFonts w:ascii="Calibri" w:hAnsi="Calibri" w:cs="Calibri" w:eastAsia="Calibri"/>
+          <w:color w:val="auto"/>
+          <w:spacing w:val="0"/>
+          <w:position w:val="0"/>
+          <w:sz w:val="22"/>
+          <w:shd w:fill="auto" w:val="clear"/>
+        </w:rPr>
+      </w:pPr>
+      <w:r>
+        <w:object w:dxaOrig="8640" w:dyaOrig="4860">
+          <v:rect xmlns:o="urn:schemas-microsoft-com:office:office" xmlns:v="urn:schemas-microsoft-com:vml" id="rectole0000000001" style="width:432.000000pt;height:243.000000pt" o:preferrelative="t" o:ole="">
+            <o:lock v:ext="edit"/>
+            <v:imagedata xmlns:r="http://schemas.openxmlformats.org/officeDocument/2006/relationships" r:id="docRId9" o:title=""/>
+          </v:rect>
+          <o:OLEObject xmlns:r="http://schemas.openxmlformats.org/officeDocument/2006/relationships" xmlns:o="urn:schemas-microsoft-com:office:office" Type="Embed" ProgID="StaticMetafile" DrawAspect="Content" ObjectID="0000000001" ShapeID="rectole0000000001" r:id="docRId8"/>
+        </w:object>
+      </w:r>
+    </w:p>
+    <w:p>
+      <w:pPr>
+        <w:spacing w:before="0" w:after="200" w:line="276"/>
+        <w:ind w:right="0" w:left="0" w:firstLine="0"/>
+        <w:jc w:val="left"/>
+        <w:rPr>
+          <w:rFonts w:ascii="Calibri" w:hAnsi="Calibri" w:cs="Calibri" w:eastAsia="Calibri"/>
+          <w:color w:val="auto"/>
+          <w:spacing w:val="0"/>
+          <w:position w:val="0"/>
+          <w:sz w:val="22"/>
+          <w:shd w:fill="auto" w:val="clear"/>
+        </w:rPr>
+      </w:pPr>
+    </w:p>
+    <w:p>
+      <w:pPr>
+        <w:spacing w:before="0" w:after="200" w:line="240"/>
+        <w:ind w:right="0" w:left="0" w:firstLine="0"/>
+        <w:jc w:val="left"/>
+        <w:rPr>
+          <w:rFonts w:ascii="Cambria" w:hAnsi="Cambria" w:cs="Cambria" w:eastAsia="Cambria"/>
+          <w:color w:val="365F91"/>
+          <w:spacing w:val="0"/>
+          <w:position w:val="0"/>
+          <w:sz w:val="28"/>
+          <w:shd w:fill="auto" w:val="clear"/>
+        </w:rPr>
+      </w:pPr>
+      <w:r>
+        <w:object w:dxaOrig="959" w:dyaOrig="959">
+          <v:rect xmlns:o="urn:schemas-microsoft-com:office:office" xmlns:v="urn:schemas-microsoft-com:vml" id="rectole0000000002" style="width:47.950000pt;height:47.950000pt" o:preferrelative="t" o:ole="">
+            <o:lock v:ext="edit"/>
+            <v:imagedata xmlns:r="http://schemas.openxmlformats.org/officeDocument/2006/relationships" r:id="docRId11" o:title=""/>
+          </v:rect>
+          <o:OLEObject xmlns:r="http://schemas.openxmlformats.org/officeDocument/2006/relationships" xmlns:o="urn:schemas-microsoft-com:office:office" Type="Embed" ProgID="StaticMetafile" DrawAspect="Content" ObjectID="0000000002" ShapeID="rectole0000000002" r:id="docRId10"/>
+        </w:object>
+      </w:r>
+    </w:p>
+    <w:p>
+      <w:pPr>
+        <w:spacing w:before="0" w:after="200" w:line="240"/>
+        <w:ind w:right="0" w:left="0" w:firstLine="0"/>
+        <w:jc w:val="left"/>
+        <w:rPr>
+          <w:rFonts w:ascii="Cambria" w:hAnsi="Cambria" w:cs="Cambria" w:eastAsia="Cambria"/>
+          <w:color w:val="365F91"/>
+          <w:spacing w:val="0"/>
+          <w:position w:val="0"/>
+          <w:sz w:val="28"/>
+          <w:shd w:fill="auto" w:val="clear"/>
+        </w:rPr>
+      </w:pPr>
     </w:p>
     <w:p>
       <w:pPr>
@@ -12529,7 +15438,7 @@
           <w:sz w:val="22"/>
           <w:shd w:fill="auto" w:val="clear"/>
         </w:rPr>
-        <w:t xml:space="preserve">: Philippe étudie à l'Univerté Laval en informatique.</w:t>
+        <w:t xml:space="preserve">: Philippe étudie à l'Univerté Laval en informatique. Dernière année en cours. Grand fan de jeux vidéos.</w:t>
       </w:r>
     </w:p>
     <w:p>

</xml_diff>

<commit_message>
ajouts partie de phil pour poitn 2 dans design doc
</commit_message>
<xml_diff>
--- a/Document de design - ajout de derniere minute par simon.docx
+++ b/Document de design - ajout de derniere minute par simon.docx
@@ -744,6 +744,32 @@
           <w:sz w:val="22"/>
           <w:shd w:fill="auto" w:val="clear"/>
         </w:rPr>
+        <w:t xml:space="preserve">-L'utilisateur peut importer un fichier de modèle 3d à l'aide du bouton "import". Il sera ensuite inviter à choisir un fichier (.obj) à l'aide d'un explorateur de fichier.</w:t>
+      </w:r>
+    </w:p>
+    <w:p>
+      <w:pPr>
+        <w:spacing w:before="0" w:after="200" w:line="276"/>
+        <w:ind w:right="0" w:left="0" w:firstLine="0"/>
+        <w:jc w:val="left"/>
+        <w:rPr>
+          <w:rFonts w:ascii="Calibri" w:hAnsi="Calibri" w:cs="Calibri" w:eastAsia="Calibri"/>
+          <w:color w:val="auto"/>
+          <w:spacing w:val="0"/>
+          <w:position w:val="0"/>
+          <w:sz w:val="22"/>
+          <w:shd w:fill="auto" w:val="clear"/>
+        </w:rPr>
+      </w:pPr>
+      <w:r>
+        <w:rPr>
+          <w:rFonts w:ascii="Calibri" w:hAnsi="Calibri" w:cs="Calibri" w:eastAsia="Calibri"/>
+          <w:color w:val="auto"/>
+          <w:spacing w:val="0"/>
+          <w:position w:val="0"/>
+          <w:sz w:val="22"/>
+          <w:shd w:fill="auto" w:val="clear"/>
+        </w:rPr>
         <w:t xml:space="preserve">-L'utilisateur peut exporter une image de sa scène créée. Pour cela, il utilise le bouton "export".</w:t>
       </w:r>
     </w:p>
@@ -978,7 +1004,55 @@
           <w:sz w:val="22"/>
           <w:shd w:fill="auto" w:val="clear"/>
         </w:rPr>
-        <w:t xml:space="preserve"> </w:t>
+        <w:t xml:space="preserve">-L'utilisateur peut cliquer </w:t>
+      </w:r>
+      <w:r>
+        <w:rPr>
+          <w:rFonts w:ascii="Calibri" w:hAnsi="Calibri" w:cs="Calibri" w:eastAsia="Calibri"/>
+          <w:color w:val="auto"/>
+          <w:spacing w:val="0"/>
+          <w:position w:val="0"/>
+          <w:sz w:val="22"/>
+          <w:shd w:fill="auto" w:val="clear"/>
+        </w:rPr>
+        <w:t xml:space="preserve">sur procedural geometry pour faire apparaitre et disparaitre un mesh 3d procédural. Il est peut-être nécessaire de déplacer la camera avec Camera Start et dragger la souris pour le voir.</w:t>
+      </w:r>
+    </w:p>
+    <w:p>
+      <w:pPr>
+        <w:spacing w:before="0" w:after="200" w:line="276"/>
+        <w:ind w:right="0" w:left="0" w:firstLine="0"/>
+        <w:jc w:val="left"/>
+        <w:rPr>
+          <w:rFonts w:ascii="Calibri" w:hAnsi="Calibri" w:cs="Calibri" w:eastAsia="Calibri"/>
+          <w:color w:val="auto"/>
+          <w:spacing w:val="0"/>
+          <w:position w:val="0"/>
+          <w:sz w:val="22"/>
+          <w:shd w:fill="auto" w:val="clear"/>
+        </w:rPr>
+      </w:pPr>
+      <w:r>
+        <w:rPr>
+          <w:rFonts w:ascii="Calibri" w:hAnsi="Calibri" w:cs="Calibri" w:eastAsia="Calibri"/>
+          <w:color w:val="auto"/>
+          <w:spacing w:val="0"/>
+          <w:position w:val="0"/>
+          <w:sz w:val="22"/>
+          <w:shd w:fill="auto" w:val="clear"/>
+        </w:rPr>
+        <w:t xml:space="preserve">-</w:t>
+      </w:r>
+      <w:r>
+        <w:rPr>
+          <w:rFonts w:ascii="Calibri" w:hAnsi="Calibri" w:cs="Calibri" w:eastAsia="Calibri"/>
+          <w:color w:val="auto"/>
+          <w:spacing w:val="0"/>
+          <w:position w:val="0"/>
+          <w:sz w:val="22"/>
+          <w:shd w:fill="auto" w:val="clear"/>
+        </w:rPr>
+        <w:t xml:space="preserve">L'utilisateur peut cliquer sur particules, pour faire apparaitre et disparaitre un mesh de points avec une texture de feu. </w:t>
       </w:r>
     </w:p>
     <w:p>

</xml_diff>